<commit_message>
Planificacion modificada, faltan 3 detalles
</commit_message>
<xml_diff>
--- a/Planificacion/G1v1.docx
+++ b/Planificacion/G1v1.docx
@@ -1,6 +1,6 @@
 
 <file path=word/document.xml><?xml version="1.0" encoding="utf-8"?>
-<w:document xmlns:ve="http://schemas.openxmlformats.org/markup-compatibility/2006" xmlns:o="urn:schemas-microsoft-com:office:office" xmlns:r="http://schemas.openxmlformats.org/officeDocument/2006/relationships" xmlns:m="http://schemas.openxmlformats.org/officeDocument/2006/math" xmlns:v="urn:schemas-microsoft-com:vml" xmlns:wp="http://schemas.openxmlformats.org/drawingml/2006/wordprocessingDrawing" xmlns:w10="urn:schemas-microsoft-com:office:word" xmlns:w="http://schemas.openxmlformats.org/wordprocessingml/2006/main" xmlns:wne="http://schemas.microsoft.com/office/word/2006/wordml">
+<w:document xmlns:wpc="http://schemas.microsoft.com/office/word/2010/wordprocessingCanvas" xmlns:cx="http://schemas.microsoft.com/office/drawing/2014/chartex" xmlns:cx1="http://schemas.microsoft.com/office/drawing/2015/9/8/chartex" xmlns:mc="http://schemas.openxmlformats.org/markup-compatibility/2006" xmlns:o="urn:schemas-microsoft-com:office:office" xmlns:r="http://schemas.openxmlformats.org/officeDocument/2006/relationships" xmlns:m="http://schemas.openxmlformats.org/officeDocument/2006/math" xmlns:v="urn:schemas-microsoft-com:vml" xmlns:wp14="http://schemas.microsoft.com/office/word/2010/wordprocessingDrawing" xmlns:wp="http://schemas.openxmlformats.org/drawingml/2006/wordprocessingDrawing" xmlns:w10="urn:schemas-microsoft-com:office:word" xmlns:w="http://schemas.openxmlformats.org/wordprocessingml/2006/main" xmlns:w14="http://schemas.microsoft.com/office/word/2010/wordml" xmlns:w15="http://schemas.microsoft.com/office/word/2012/wordml" xmlns:w16se="http://schemas.microsoft.com/office/word/2015/wordml/symex" xmlns:wpg="http://schemas.microsoft.com/office/word/2010/wordprocessingGroup" xmlns:wpi="http://schemas.microsoft.com/office/word/2010/wordprocessingInk" xmlns:wne="http://schemas.microsoft.com/office/word/2006/wordml" xmlns:wps="http://schemas.microsoft.com/office/word/2010/wordprocessingShape" mc:Ignorable="w14 w15 w16se wp14">
   <w:background w:color="FFFFFF"/>
   <w:body>
     <w:p>
@@ -70,27 +70,13 @@
         <w:rPr>
           <w:rFonts w:ascii="Arial" w:eastAsia="Arial" w:hAnsi="Arial" w:cs="Arial"/>
         </w:rPr>
-        <w:t xml:space="preserve">Prof. </w:t>
-      </w:r>
-      <w:proofErr w:type="spellStart"/>
+        <w:t>Prof. Lú</w:t>
+      </w:r>
       <w:r>
         <w:rPr>
           <w:rFonts w:ascii="Arial" w:eastAsia="Arial" w:hAnsi="Arial" w:cs="Arial"/>
         </w:rPr>
-        <w:t>Lú</w:t>
-      </w:r>
-      <w:r>
-        <w:rPr>
-          <w:rFonts w:ascii="Arial" w:eastAsia="Arial" w:hAnsi="Arial" w:cs="Arial"/>
-        </w:rPr>
-        <w:t>cia</w:t>
-      </w:r>
-      <w:proofErr w:type="spellEnd"/>
-      <w:r>
-        <w:rPr>
-          <w:rFonts w:ascii="Arial" w:eastAsia="Arial" w:hAnsi="Arial" w:cs="Arial"/>
-        </w:rPr>
-        <w:t xml:space="preserve"> Cardoso</w:t>
+        <w:t>cia Cardoso</w:t>
       </w:r>
     </w:p>
     <w:p>
@@ -251,19 +237,11 @@
           <w:rFonts w:ascii="Arial" w:hAnsi="Arial" w:cs="Arial"/>
         </w:rPr>
       </w:pPr>
-      <w:proofErr w:type="spellStart"/>
       <w:r>
         <w:rPr>
           <w:rFonts w:ascii="Arial" w:eastAsia="Arial" w:hAnsi="Arial" w:cs="Arial"/>
         </w:rPr>
-        <w:t>Elberg</w:t>
-      </w:r>
-      <w:proofErr w:type="spellEnd"/>
-      <w:r>
-        <w:rPr>
-          <w:rFonts w:ascii="Arial" w:eastAsia="Arial" w:hAnsi="Arial" w:cs="Arial"/>
-        </w:rPr>
-        <w:t>, Jessica V-24.942.854</w:t>
+        <w:t>Elberg, Jessica V-24.942.854</w:t>
       </w:r>
     </w:p>
     <w:p>
@@ -371,7 +349,7 @@
       <w:sdtContent>
         <w:p>
           <w:pPr>
-            <w:pStyle w:val="TtulodeTDC"/>
+            <w:pStyle w:val="TtuloTDC"/>
             <w:rPr>
               <w:rFonts w:ascii="Arial" w:hAnsi="Arial" w:cs="Arial"/>
             </w:rPr>
@@ -1018,21 +996,7 @@
         <w:rPr>
           <w:rFonts w:ascii="Arial" w:eastAsia="Arial" w:hAnsi="Arial" w:cs="Arial"/>
         </w:rPr>
-        <w:t>“La planificación es un procedimiento formalizado que tiene por objetivo producir un resultado articulado bajo la forma de un sistema integrado de decisiones.” (</w:t>
-      </w:r>
-      <w:proofErr w:type="spellStart"/>
-      <w:r>
-        <w:rPr>
-          <w:rFonts w:ascii="Arial" w:eastAsia="Arial" w:hAnsi="Arial" w:cs="Arial"/>
-        </w:rPr>
-        <w:t>Bryson</w:t>
-      </w:r>
-      <w:proofErr w:type="spellEnd"/>
-      <w:r>
-        <w:rPr>
-          <w:rFonts w:ascii="Arial" w:eastAsia="Arial" w:hAnsi="Arial" w:cs="Arial"/>
-        </w:rPr>
-        <w:t xml:space="preserve"> 1988).</w:t>
+        <w:t>“La planificación es un procedimiento formalizado que tiene por objetivo producir un resultado articulado bajo la forma de un sistema integrado de decisiones.” (Bryson 1988).</w:t>
       </w:r>
     </w:p>
     <w:p>
@@ -1047,21 +1011,7 @@
         <w:rPr>
           <w:rFonts w:ascii="Arial" w:eastAsia="Arial" w:hAnsi="Arial" w:cs="Arial"/>
         </w:rPr>
-        <w:t>“La planificación estratégica puede preocuparse del futuro, con actitudes que pueden ir desde añorar un determinado pasado hasta diseñar un futuro deseado” (</w:t>
-      </w:r>
-      <w:proofErr w:type="spellStart"/>
-      <w:r>
-        <w:rPr>
-          <w:rFonts w:ascii="Arial" w:eastAsia="Arial" w:hAnsi="Arial" w:cs="Arial"/>
-        </w:rPr>
-        <w:t>Ackoff</w:t>
-      </w:r>
-      <w:proofErr w:type="spellEnd"/>
-      <w:r>
-        <w:rPr>
-          <w:rFonts w:ascii="Arial" w:eastAsia="Arial" w:hAnsi="Arial" w:cs="Arial"/>
-        </w:rPr>
-        <w:t xml:space="preserve"> 1970).</w:t>
+        <w:t>“La planificación estratégica puede preocuparse del futuro, con actitudes que pueden ir desde añorar un determinado pasado hasta diseñar un futuro deseado” (Ackoff 1970).</w:t>
       </w:r>
     </w:p>
     <w:p>
@@ -1185,6 +1135,7 @@
         <w:t xml:space="preserve">  consiste en ayudar a las organizaciones a aumentar el nivel de </w:t>
       </w:r>
       <w:commentRangeStart w:id="5"/>
+      <w:commentRangeStart w:id="6"/>
       <w:r>
         <w:rPr>
           <w:rFonts w:ascii="Arial" w:eastAsia="Arial" w:hAnsi="Arial" w:cs="Arial"/>
@@ -1198,6 +1149,13 @@
           <w:rStyle w:val="Refdecomentario"/>
         </w:rPr>
         <w:commentReference w:id="5"/>
+      </w:r>
+      <w:commentRangeEnd w:id="6"/>
+      <w:r>
+        <w:rPr>
+          <w:rStyle w:val="Refdecomentario"/>
+        </w:rPr>
+        <w:commentReference w:id="6"/>
       </w:r>
       <w:r>
         <w:rPr>
@@ -1279,9 +1237,9 @@
           <w:sz w:val="40"/>
         </w:rPr>
       </w:pPr>
-      <w:bookmarkStart w:id="6" w:name="h.fx7u1uhux2g7" w:colFirst="0" w:colLast="0"/>
-      <w:bookmarkStart w:id="7" w:name="_Toc448398389"/>
-      <w:bookmarkEnd w:id="6"/>
+      <w:bookmarkStart w:id="7" w:name="h.fx7u1uhux2g7" w:colFirst="0" w:colLast="0"/>
+      <w:bookmarkStart w:id="8" w:name="_Toc448398389"/>
+      <w:bookmarkEnd w:id="7"/>
       <w:r>
         <w:rPr>
           <w:rFonts w:ascii="Arial" w:eastAsia="Arial" w:hAnsi="Arial" w:cs="Arial"/>
@@ -1292,7 +1250,7 @@
         <w:lastRenderedPageBreak/>
         <w:t>Especificación de los roles</w:t>
       </w:r>
-      <w:bookmarkEnd w:id="7"/>
+      <w:bookmarkEnd w:id="8"/>
     </w:p>
     <w:p>
       <w:pPr>
@@ -1351,19 +1309,19 @@
         </w:rPr>
         <w:t xml:space="preserve">ya que cada miembro asumirá responsabilidades tanto de coordinador como de </w:t>
       </w:r>
-      <w:commentRangeStart w:id="8"/>
+      <w:commentRangeStart w:id="9"/>
       <w:r>
         <w:rPr>
           <w:rFonts w:ascii="Arial" w:eastAsia="Arial" w:hAnsi="Arial" w:cs="Arial"/>
         </w:rPr>
         <w:t>administrador</w:t>
       </w:r>
-      <w:commentRangeEnd w:id="8"/>
+      <w:commentRangeEnd w:id="9"/>
       <w:r>
         <w:rPr>
           <w:rStyle w:val="Refdecomentario"/>
         </w:rPr>
-        <w:commentReference w:id="8"/>
+        <w:commentReference w:id="9"/>
       </w:r>
       <w:r>
         <w:rPr>
@@ -1413,9 +1371,9 @@
           <w:sz w:val="32"/>
         </w:rPr>
       </w:pPr>
-      <w:bookmarkStart w:id="9" w:name="h.nbgpy6bb4xfw" w:colFirst="0" w:colLast="0"/>
-      <w:bookmarkStart w:id="10" w:name="_Toc448398390"/>
-      <w:bookmarkEnd w:id="9"/>
+      <w:bookmarkStart w:id="10" w:name="h.nbgpy6bb4xfw" w:colFirst="0" w:colLast="0"/>
+      <w:bookmarkStart w:id="11" w:name="_Toc448398390"/>
+      <w:bookmarkEnd w:id="10"/>
       <w:r>
         <w:rPr>
           <w:rFonts w:ascii="Arial" w:eastAsia="Arial" w:hAnsi="Arial" w:cs="Arial"/>
@@ -1425,7 +1383,7 @@
         </w:rPr>
         <w:t>Especificación de las actividades en la planificación</w:t>
       </w:r>
-      <w:bookmarkEnd w:id="10"/>
+      <w:bookmarkEnd w:id="11"/>
     </w:p>
     <w:p>
       <w:pPr>
@@ -1470,7 +1428,7 @@
           <w:insideV w:val="single" w:sz="4" w:space="0" w:color="auto"/>
         </w:tblBorders>
         <w:tblLayout w:type="fixed"/>
-        <w:tblLook w:val="04A0"/>
+        <w:tblLook w:val="04A0" w:firstRow="1" w:lastRow="0" w:firstColumn="1" w:lastColumn="0" w:noHBand="0" w:noVBand="1"/>
       </w:tblPr>
       <w:tblGrid>
         <w:gridCol w:w="3135"/>
@@ -1479,12 +1437,12 @@
       </w:tblGrid>
       <w:tr>
         <w:trPr>
-          <w:cnfStyle w:val="100000000000"/>
+          <w:cnfStyle w:val="100000000000" w:firstRow="1" w:lastRow="0" w:firstColumn="0" w:lastColumn="0" w:oddVBand="0" w:evenVBand="0" w:oddHBand="0" w:evenHBand="0" w:firstRowFirstColumn="0" w:firstRowLastColumn="0" w:lastRowFirstColumn="0" w:lastRowLastColumn="0"/>
           <w:jc w:val="center"/>
         </w:trPr>
         <w:tc>
           <w:tcPr>
-            <w:cnfStyle w:val="001000000100"/>
+            <w:cnfStyle w:val="001000000100" w:firstRow="0" w:lastRow="0" w:firstColumn="1" w:lastColumn="0" w:oddVBand="0" w:evenVBand="0" w:oddHBand="0" w:evenHBand="0" w:firstRowFirstColumn="1" w:firstRowLastColumn="0" w:lastRowFirstColumn="0" w:lastRowLastColumn="0"/>
             <w:tcW w:w="3135" w:type="dxa"/>
             <w:tcBorders>
               <w:top w:val="none" w:sz="0" w:space="0" w:color="auto"/>
@@ -1523,7 +1481,7 @@
           <w:p>
             <w:pPr>
               <w:jc w:val="center"/>
-              <w:cnfStyle w:val="100000000000"/>
+              <w:cnfStyle w:val="100000000000" w:firstRow="1" w:lastRow="0" w:firstColumn="0" w:lastColumn="0" w:oddVBand="0" w:evenVBand="0" w:oddHBand="0" w:evenHBand="0" w:firstRowFirstColumn="0" w:firstRowLastColumn="0" w:lastRowFirstColumn="0" w:lastRowLastColumn="0"/>
               <w:rPr>
                 <w:rFonts w:ascii="Arial" w:hAnsi="Arial" w:cs="Arial"/>
               </w:rPr>
@@ -1550,7 +1508,7 @@
           <w:p>
             <w:pPr>
               <w:jc w:val="center"/>
-              <w:cnfStyle w:val="100000000000"/>
+              <w:cnfStyle w:val="100000000000" w:firstRow="1" w:lastRow="0" w:firstColumn="0" w:lastColumn="0" w:oddVBand="0" w:evenVBand="0" w:oddHBand="0" w:evenHBand="0" w:firstRowFirstColumn="0" w:firstRowLastColumn="0" w:lastRowFirstColumn="0" w:lastRowLastColumn="0"/>
               <w:rPr>
                 <w:rFonts w:ascii="Arial" w:hAnsi="Arial" w:cs="Arial"/>
               </w:rPr>
@@ -1566,12 +1524,12 @@
       </w:tr>
       <w:tr>
         <w:trPr>
-          <w:cnfStyle w:val="000000100000"/>
+          <w:cnfStyle w:val="000000100000" w:firstRow="0" w:lastRow="0" w:firstColumn="0" w:lastColumn="0" w:oddVBand="0" w:evenVBand="0" w:oddHBand="1" w:evenHBand="0" w:firstRowFirstColumn="0" w:firstRowLastColumn="0" w:lastRowFirstColumn="0" w:lastRowLastColumn="0"/>
           <w:jc w:val="center"/>
         </w:trPr>
         <w:tc>
           <w:tcPr>
-            <w:cnfStyle w:val="001000000000"/>
+            <w:cnfStyle w:val="001000000000" w:firstRow="0" w:lastRow="0" w:firstColumn="1" w:lastColumn="0" w:oddVBand="0" w:evenVBand="0" w:oddHBand="0" w:evenHBand="0" w:firstRowFirstColumn="0" w:firstRowLastColumn="0" w:lastRowFirstColumn="0" w:lastRowLastColumn="0"/>
             <w:tcW w:w="3135" w:type="dxa"/>
             <w:tcBorders>
               <w:left w:val="none" w:sz="0" w:space="0" w:color="auto"/>
@@ -1602,7 +1560,7 @@
           </w:tcPr>
           <w:p>
             <w:pPr>
-              <w:cnfStyle w:val="000000100000"/>
+              <w:cnfStyle w:val="000000100000" w:firstRow="0" w:lastRow="0" w:firstColumn="0" w:lastColumn="0" w:oddVBand="0" w:evenVBand="0" w:oddHBand="1" w:evenHBand="0" w:firstRowFirstColumn="0" w:firstRowLastColumn="0" w:lastRowFirstColumn="0" w:lastRowLastColumn="0"/>
               <w:rPr>
                 <w:rFonts w:ascii="Arial" w:hAnsi="Arial" w:cs="Arial"/>
               </w:rPr>
@@ -1659,7 +1617,7 @@
           </w:tcPr>
           <w:p>
             <w:pPr>
-              <w:cnfStyle w:val="000000100000"/>
+              <w:cnfStyle w:val="000000100000" w:firstRow="0" w:lastRow="0" w:firstColumn="0" w:lastColumn="0" w:oddVBand="0" w:evenVBand="0" w:oddHBand="1" w:evenHBand="0" w:firstRowFirstColumn="0" w:firstRowLastColumn="0" w:lastRowFirstColumn="0" w:lastRowLastColumn="0"/>
               <w:rPr>
                 <w:rFonts w:ascii="Arial" w:hAnsi="Arial" w:cs="Arial"/>
               </w:rPr>
@@ -1673,7 +1631,7 @@
           </w:p>
           <w:p>
             <w:pPr>
-              <w:cnfStyle w:val="000000100000"/>
+              <w:cnfStyle w:val="000000100000" w:firstRow="0" w:lastRow="0" w:firstColumn="0" w:lastColumn="0" w:oddVBand="0" w:evenVBand="0" w:oddHBand="1" w:evenHBand="0" w:firstRowFirstColumn="0" w:firstRowLastColumn="0" w:lastRowFirstColumn="0" w:lastRowLastColumn="0"/>
               <w:rPr>
                 <w:rFonts w:ascii="Arial" w:hAnsi="Arial" w:cs="Arial"/>
               </w:rPr>
@@ -1699,7 +1657,7 @@
         </w:trPr>
         <w:tc>
           <w:tcPr>
-            <w:cnfStyle w:val="001000000000"/>
+            <w:cnfStyle w:val="001000000000" w:firstRow="0" w:lastRow="0" w:firstColumn="1" w:lastColumn="0" w:oddVBand="0" w:evenVBand="0" w:oddHBand="0" w:evenHBand="0" w:firstRowFirstColumn="0" w:firstRowLastColumn="0" w:lastRowFirstColumn="0" w:lastRowLastColumn="0"/>
             <w:tcW w:w="3135" w:type="dxa"/>
             <w:tcBorders>
               <w:left w:val="none" w:sz="0" w:space="0" w:color="auto"/>
@@ -1730,7 +1688,7 @@
           </w:tcPr>
           <w:p>
             <w:pPr>
-              <w:cnfStyle w:val="000000000000"/>
+              <w:cnfStyle w:val="000000000000" w:firstRow="0" w:lastRow="0" w:firstColumn="0" w:lastColumn="0" w:oddVBand="0" w:evenVBand="0" w:oddHBand="0" w:evenHBand="0" w:firstRowFirstColumn="0" w:firstRowLastColumn="0" w:lastRowFirstColumn="0" w:lastRowLastColumn="0"/>
               <w:rPr>
                 <w:rFonts w:ascii="Arial" w:hAnsi="Arial" w:cs="Arial"/>
               </w:rPr>
@@ -1750,7 +1708,7 @@
           </w:tcPr>
           <w:p>
             <w:pPr>
-              <w:cnfStyle w:val="000000000000"/>
+              <w:cnfStyle w:val="000000000000" w:firstRow="0" w:lastRow="0" w:firstColumn="0" w:lastColumn="0" w:oddVBand="0" w:evenVBand="0" w:oddHBand="0" w:evenHBand="0" w:firstRowFirstColumn="0" w:firstRowLastColumn="0" w:lastRowFirstColumn="0" w:lastRowLastColumn="0"/>
               <w:rPr>
                 <w:rFonts w:ascii="Arial" w:hAnsi="Arial" w:cs="Arial"/>
               </w:rPr>
@@ -1770,36 +1728,28 @@
           </w:p>
           <w:p>
             <w:pPr>
-              <w:cnfStyle w:val="000000000000"/>
-              <w:rPr>
-                <w:rFonts w:ascii="Arial" w:hAnsi="Arial" w:cs="Arial"/>
-              </w:rPr>
-            </w:pPr>
-            <w:r>
-              <w:rPr>
-                <w:rFonts w:ascii="Arial" w:eastAsia="Arial" w:hAnsi="Arial" w:cs="Arial"/>
-              </w:rPr>
-              <w:t xml:space="preserve">Coordinador: Jessica </w:t>
-            </w:r>
-            <w:proofErr w:type="spellStart"/>
-            <w:r>
-              <w:rPr>
-                <w:rFonts w:ascii="Arial" w:eastAsia="Arial" w:hAnsi="Arial" w:cs="Arial"/>
-              </w:rPr>
-              <w:t>Elberg</w:t>
-            </w:r>
-            <w:proofErr w:type="spellEnd"/>
+              <w:cnfStyle w:val="000000000000" w:firstRow="0" w:lastRow="0" w:firstColumn="0" w:lastColumn="0" w:oddVBand="0" w:evenVBand="0" w:oddHBand="0" w:evenHBand="0" w:firstRowFirstColumn="0" w:firstRowLastColumn="0" w:lastRowFirstColumn="0" w:lastRowLastColumn="0"/>
+              <w:rPr>
+                <w:rFonts w:ascii="Arial" w:hAnsi="Arial" w:cs="Arial"/>
+              </w:rPr>
+            </w:pPr>
+            <w:r>
+              <w:rPr>
+                <w:rFonts w:ascii="Arial" w:eastAsia="Arial" w:hAnsi="Arial" w:cs="Arial"/>
+              </w:rPr>
+              <w:t>Coordinador: Jessica Elberg</w:t>
+            </w:r>
           </w:p>
         </w:tc>
       </w:tr>
       <w:tr>
         <w:trPr>
-          <w:cnfStyle w:val="000000100000"/>
+          <w:cnfStyle w:val="000000100000" w:firstRow="0" w:lastRow="0" w:firstColumn="0" w:lastColumn="0" w:oddVBand="0" w:evenVBand="0" w:oddHBand="1" w:evenHBand="0" w:firstRowFirstColumn="0" w:firstRowLastColumn="0" w:lastRowFirstColumn="0" w:lastRowLastColumn="0"/>
           <w:jc w:val="center"/>
         </w:trPr>
         <w:tc>
           <w:tcPr>
-            <w:cnfStyle w:val="001000000000"/>
+            <w:cnfStyle w:val="001000000000" w:firstRow="0" w:lastRow="0" w:firstColumn="1" w:lastColumn="0" w:oddVBand="0" w:evenVBand="0" w:oddHBand="0" w:evenHBand="0" w:firstRowFirstColumn="0" w:firstRowLastColumn="0" w:lastRowFirstColumn="0" w:lastRowLastColumn="0"/>
             <w:tcW w:w="3135" w:type="dxa"/>
             <w:tcBorders>
               <w:left w:val="none" w:sz="0" w:space="0" w:color="auto"/>
@@ -1830,7 +1780,7 @@
           </w:tcPr>
           <w:p>
             <w:pPr>
-              <w:cnfStyle w:val="000000100000"/>
+              <w:cnfStyle w:val="000000100000" w:firstRow="0" w:lastRow="0" w:firstColumn="0" w:lastColumn="0" w:oddVBand="0" w:evenVBand="0" w:oddHBand="1" w:evenHBand="0" w:firstRowFirstColumn="0" w:firstRowLastColumn="0" w:lastRowFirstColumn="0" w:lastRowLastColumn="0"/>
               <w:rPr>
                 <w:rFonts w:ascii="Arial" w:hAnsi="Arial" w:cs="Arial"/>
               </w:rPr>
@@ -1865,19 +1815,27 @@
               </w:rPr>
               <w:t xml:space="preserve"> los </w:t>
             </w:r>
-            <w:commentRangeStart w:id="11"/>
+            <w:commentRangeStart w:id="12"/>
+            <w:commentRangeStart w:id="13"/>
             <w:r>
               <w:rPr>
                 <w:rFonts w:ascii="Arial" w:eastAsia="Arial" w:hAnsi="Arial" w:cs="Arial"/>
               </w:rPr>
               <w:t>procesos</w:t>
             </w:r>
-            <w:commentRangeEnd w:id="11"/>
+            <w:commentRangeEnd w:id="12"/>
             <w:r>
               <w:rPr>
                 <w:rStyle w:val="Refdecomentario"/>
               </w:rPr>
-              <w:commentReference w:id="11"/>
+              <w:commentReference w:id="12"/>
+            </w:r>
+            <w:commentRangeEnd w:id="13"/>
+            <w:r>
+              <w:rPr>
+                <w:rStyle w:val="Refdecomentario"/>
+              </w:rPr>
+              <w:commentReference w:id="13"/>
             </w:r>
             <w:r>
               <w:rPr>
@@ -1894,29 +1852,21 @@
           </w:tcPr>
           <w:p>
             <w:pPr>
-              <w:cnfStyle w:val="000000100000"/>
-              <w:rPr>
-                <w:rFonts w:ascii="Arial" w:hAnsi="Arial" w:cs="Arial"/>
-              </w:rPr>
-            </w:pPr>
-            <w:r>
-              <w:rPr>
-                <w:rFonts w:ascii="Arial" w:eastAsia="Arial" w:hAnsi="Arial" w:cs="Arial"/>
-              </w:rPr>
-              <w:t xml:space="preserve">Administrador: Jessica </w:t>
-            </w:r>
-            <w:proofErr w:type="spellStart"/>
-            <w:r>
-              <w:rPr>
-                <w:rFonts w:ascii="Arial" w:eastAsia="Arial" w:hAnsi="Arial" w:cs="Arial"/>
-              </w:rPr>
-              <w:t>Elberg</w:t>
-            </w:r>
-            <w:proofErr w:type="spellEnd"/>
-          </w:p>
-          <w:p>
-            <w:pPr>
-              <w:cnfStyle w:val="000000100000"/>
+              <w:cnfStyle w:val="000000100000" w:firstRow="0" w:lastRow="0" w:firstColumn="0" w:lastColumn="0" w:oddVBand="0" w:evenVBand="0" w:oddHBand="1" w:evenHBand="0" w:firstRowFirstColumn="0" w:firstRowLastColumn="0" w:lastRowFirstColumn="0" w:lastRowLastColumn="0"/>
+              <w:rPr>
+                <w:rFonts w:ascii="Arial" w:hAnsi="Arial" w:cs="Arial"/>
+              </w:rPr>
+            </w:pPr>
+            <w:r>
+              <w:rPr>
+                <w:rFonts w:ascii="Arial" w:eastAsia="Arial" w:hAnsi="Arial" w:cs="Arial"/>
+              </w:rPr>
+              <w:t>Administrador: Jessica Elberg</w:t>
+            </w:r>
+          </w:p>
+          <w:p>
+            <w:pPr>
+              <w:cnfStyle w:val="000000100000" w:firstRow="0" w:lastRow="0" w:firstColumn="0" w:lastColumn="0" w:oddVBand="0" w:evenVBand="0" w:oddHBand="1" w:evenHBand="0" w:firstRowFirstColumn="0" w:firstRowLastColumn="0" w:lastRowFirstColumn="0" w:lastRowLastColumn="0"/>
               <w:rPr>
                 <w:rFonts w:ascii="Arial" w:hAnsi="Arial" w:cs="Arial"/>
               </w:rPr>
@@ -1936,7 +1886,7 @@
         </w:trPr>
         <w:tc>
           <w:tcPr>
-            <w:cnfStyle w:val="001000000000"/>
+            <w:cnfStyle w:val="001000000000" w:firstRow="0" w:lastRow="0" w:firstColumn="1" w:lastColumn="0" w:oddVBand="0" w:evenVBand="0" w:oddHBand="0" w:evenHBand="0" w:firstRowFirstColumn="0" w:firstRowLastColumn="0" w:lastRowFirstColumn="0" w:lastRowLastColumn="0"/>
             <w:tcW w:w="3135" w:type="dxa"/>
             <w:tcBorders>
               <w:left w:val="none" w:sz="0" w:space="0" w:color="auto"/>
@@ -1967,7 +1917,7 @@
           </w:tcPr>
           <w:p>
             <w:pPr>
-              <w:cnfStyle w:val="000000000000"/>
+              <w:cnfStyle w:val="000000000000" w:firstRow="0" w:lastRow="0" w:firstColumn="0" w:lastColumn="0" w:oddVBand="0" w:evenVBand="0" w:oddHBand="0" w:evenHBand="0" w:firstRowFirstColumn="0" w:firstRowLastColumn="0" w:lastRowFirstColumn="0" w:lastRowLastColumn="0"/>
               <w:rPr>
                 <w:rFonts w:ascii="Arial" w:hAnsi="Arial" w:cs="Arial"/>
               </w:rPr>
@@ -1999,7 +1949,7 @@
           </w:tcPr>
           <w:p>
             <w:pPr>
-              <w:cnfStyle w:val="000000000000"/>
+              <w:cnfStyle w:val="000000000000" w:firstRow="0" w:lastRow="0" w:firstColumn="0" w:lastColumn="0" w:oddVBand="0" w:evenVBand="0" w:oddHBand="0" w:evenHBand="0" w:firstRowFirstColumn="0" w:firstRowLastColumn="0" w:lastRowFirstColumn="0" w:lastRowLastColumn="0"/>
               <w:rPr>
                 <w:rFonts w:ascii="Arial" w:hAnsi="Arial" w:cs="Arial"/>
               </w:rPr>
@@ -2013,7 +1963,7 @@
           </w:p>
           <w:p>
             <w:pPr>
-              <w:cnfStyle w:val="000000000000"/>
+              <w:cnfStyle w:val="000000000000" w:firstRow="0" w:lastRow="0" w:firstColumn="0" w:lastColumn="0" w:oddVBand="0" w:evenVBand="0" w:oddHBand="0" w:evenHBand="0" w:firstRowFirstColumn="0" w:firstRowLastColumn="0" w:lastRowFirstColumn="0" w:lastRowLastColumn="0"/>
               <w:rPr>
                 <w:rFonts w:ascii="Arial" w:hAnsi="Arial" w:cs="Arial"/>
               </w:rPr>
@@ -2035,12 +1985,12 @@
       </w:tr>
       <w:tr>
         <w:trPr>
-          <w:cnfStyle w:val="000000100000"/>
+          <w:cnfStyle w:val="000000100000" w:firstRow="0" w:lastRow="0" w:firstColumn="0" w:lastColumn="0" w:oddVBand="0" w:evenVBand="0" w:oddHBand="1" w:evenHBand="0" w:firstRowFirstColumn="0" w:firstRowLastColumn="0" w:lastRowFirstColumn="0" w:lastRowLastColumn="0"/>
           <w:jc w:val="center"/>
         </w:trPr>
         <w:tc>
           <w:tcPr>
-            <w:cnfStyle w:val="001000000000"/>
+            <w:cnfStyle w:val="001000000000" w:firstRow="0" w:lastRow="0" w:firstColumn="1" w:lastColumn="0" w:oddVBand="0" w:evenVBand="0" w:oddHBand="0" w:evenHBand="0" w:firstRowFirstColumn="0" w:firstRowLastColumn="0" w:lastRowFirstColumn="0" w:lastRowLastColumn="0"/>
             <w:tcW w:w="3135" w:type="dxa"/>
             <w:tcBorders>
               <w:left w:val="none" w:sz="0" w:space="0" w:color="auto"/>
@@ -2072,30 +2022,16 @@
           </w:tcPr>
           <w:p>
             <w:pPr>
-              <w:cnfStyle w:val="000000100000"/>
-              <w:rPr>
-                <w:rFonts w:ascii="Arial" w:hAnsi="Arial" w:cs="Arial"/>
-              </w:rPr>
-            </w:pPr>
-            <w:r>
-              <w:rPr>
-                <w:rFonts w:ascii="Arial" w:eastAsia="Arial" w:hAnsi="Arial" w:cs="Arial"/>
-              </w:rPr>
-              <w:t xml:space="preserve">Implementar el </w:t>
-            </w:r>
-            <w:proofErr w:type="spellStart"/>
-            <w:r>
-              <w:rPr>
-                <w:rFonts w:ascii="Arial" w:eastAsia="Arial" w:hAnsi="Arial" w:cs="Arial"/>
-              </w:rPr>
-              <w:t>feedback</w:t>
-            </w:r>
-            <w:proofErr w:type="spellEnd"/>
-            <w:r>
-              <w:rPr>
-                <w:rFonts w:ascii="Arial" w:eastAsia="Arial" w:hAnsi="Arial" w:cs="Arial"/>
-              </w:rPr>
-              <w:t xml:space="preserve"> de la primera entrega en el OR.</w:t>
+              <w:cnfStyle w:val="000000100000" w:firstRow="0" w:lastRow="0" w:firstColumn="0" w:lastColumn="0" w:oddVBand="0" w:evenVBand="0" w:oddHBand="1" w:evenHBand="0" w:firstRowFirstColumn="0" w:firstRowLastColumn="0" w:lastRowFirstColumn="0" w:lastRowLastColumn="0"/>
+              <w:rPr>
+                <w:rFonts w:ascii="Arial" w:hAnsi="Arial" w:cs="Arial"/>
+              </w:rPr>
+            </w:pPr>
+            <w:r>
+              <w:rPr>
+                <w:rFonts w:ascii="Arial" w:eastAsia="Arial" w:hAnsi="Arial" w:cs="Arial"/>
+              </w:rPr>
+              <w:t>Implementar el feedback de la primera entrega en el OR.</w:t>
             </w:r>
           </w:p>
         </w:tc>
@@ -2106,7 +2042,7 @@
           </w:tcPr>
           <w:p>
             <w:pPr>
-              <w:cnfStyle w:val="000000100000"/>
+              <w:cnfStyle w:val="000000100000" w:firstRow="0" w:lastRow="0" w:firstColumn="0" w:lastColumn="0" w:oddVBand="0" w:evenVBand="0" w:oddHBand="1" w:evenHBand="0" w:firstRowFirstColumn="0" w:firstRowLastColumn="0" w:lastRowFirstColumn="0" w:lastRowLastColumn="0"/>
               <w:rPr>
                 <w:rFonts w:ascii="Arial" w:hAnsi="Arial" w:cs="Arial"/>
               </w:rPr>
@@ -2132,25 +2068,17 @@
           </w:p>
           <w:p>
             <w:pPr>
-              <w:cnfStyle w:val="000000100000"/>
-              <w:rPr>
-                <w:rFonts w:ascii="Arial" w:hAnsi="Arial" w:cs="Arial"/>
-              </w:rPr>
-            </w:pPr>
-            <w:r>
-              <w:rPr>
-                <w:rFonts w:ascii="Arial" w:eastAsia="Arial" w:hAnsi="Arial" w:cs="Arial"/>
-              </w:rPr>
-              <w:t xml:space="preserve">Coordinador: Jessica </w:t>
-            </w:r>
-            <w:proofErr w:type="spellStart"/>
-            <w:r>
-              <w:rPr>
-                <w:rFonts w:ascii="Arial" w:eastAsia="Arial" w:hAnsi="Arial" w:cs="Arial"/>
-              </w:rPr>
-              <w:t>Elberg</w:t>
-            </w:r>
-            <w:proofErr w:type="spellEnd"/>
+              <w:cnfStyle w:val="000000100000" w:firstRow="0" w:lastRow="0" w:firstColumn="0" w:lastColumn="0" w:oddVBand="0" w:evenVBand="0" w:oddHBand="1" w:evenHBand="0" w:firstRowFirstColumn="0" w:firstRowLastColumn="0" w:lastRowFirstColumn="0" w:lastRowLastColumn="0"/>
+              <w:rPr>
+                <w:rFonts w:ascii="Arial" w:hAnsi="Arial" w:cs="Arial"/>
+              </w:rPr>
+            </w:pPr>
+            <w:r>
+              <w:rPr>
+                <w:rFonts w:ascii="Arial" w:eastAsia="Arial" w:hAnsi="Arial" w:cs="Arial"/>
+              </w:rPr>
+              <w:t>Coordinador: Jessica Elberg</w:t>
+            </w:r>
           </w:p>
         </w:tc>
       </w:tr>
@@ -2160,7 +2088,7 @@
         </w:trPr>
         <w:tc>
           <w:tcPr>
-            <w:cnfStyle w:val="001000000000"/>
+            <w:cnfStyle w:val="001000000000" w:firstRow="0" w:lastRow="0" w:firstColumn="1" w:lastColumn="0" w:oddVBand="0" w:evenVBand="0" w:oddHBand="0" w:evenHBand="0" w:firstRowFirstColumn="0" w:firstRowLastColumn="0" w:lastRowFirstColumn="0" w:lastRowLastColumn="0"/>
             <w:tcW w:w="3135" w:type="dxa"/>
             <w:tcBorders>
               <w:left w:val="none" w:sz="0" w:space="0" w:color="auto"/>
@@ -2191,7 +2119,7 @@
           </w:tcPr>
           <w:p>
             <w:pPr>
-              <w:cnfStyle w:val="000000000000"/>
+              <w:cnfStyle w:val="000000000000" w:firstRow="0" w:lastRow="0" w:firstColumn="0" w:lastColumn="0" w:oddVBand="0" w:evenVBand="0" w:oddHBand="0" w:evenHBand="0" w:firstRowFirstColumn="0" w:firstRowLastColumn="0" w:lastRowFirstColumn="0" w:lastRowLastColumn="0"/>
               <w:rPr>
                 <w:rFonts w:ascii="Arial" w:hAnsi="Arial" w:cs="Arial"/>
               </w:rPr>
@@ -2211,29 +2139,21 @@
           </w:tcPr>
           <w:p>
             <w:pPr>
-              <w:cnfStyle w:val="000000000000"/>
-              <w:rPr>
-                <w:rFonts w:ascii="Arial" w:hAnsi="Arial" w:cs="Arial"/>
-              </w:rPr>
-            </w:pPr>
-            <w:r>
-              <w:rPr>
-                <w:rFonts w:ascii="Arial" w:eastAsia="Arial" w:hAnsi="Arial" w:cs="Arial"/>
-              </w:rPr>
-              <w:t xml:space="preserve">Administrador: Jessica </w:t>
-            </w:r>
-            <w:proofErr w:type="spellStart"/>
-            <w:r>
-              <w:rPr>
-                <w:rFonts w:ascii="Arial" w:eastAsia="Arial" w:hAnsi="Arial" w:cs="Arial"/>
-              </w:rPr>
-              <w:t>Elberg</w:t>
-            </w:r>
-            <w:proofErr w:type="spellEnd"/>
-          </w:p>
-          <w:p>
-            <w:pPr>
-              <w:cnfStyle w:val="000000000000"/>
+              <w:cnfStyle w:val="000000000000" w:firstRow="0" w:lastRow="0" w:firstColumn="0" w:lastColumn="0" w:oddVBand="0" w:evenVBand="0" w:oddHBand="0" w:evenHBand="0" w:firstRowFirstColumn="0" w:firstRowLastColumn="0" w:lastRowFirstColumn="0" w:lastRowLastColumn="0"/>
+              <w:rPr>
+                <w:rFonts w:ascii="Arial" w:hAnsi="Arial" w:cs="Arial"/>
+              </w:rPr>
+            </w:pPr>
+            <w:r>
+              <w:rPr>
+                <w:rFonts w:ascii="Arial" w:eastAsia="Arial" w:hAnsi="Arial" w:cs="Arial"/>
+              </w:rPr>
+              <w:t>Administrador: Jessica Elberg</w:t>
+            </w:r>
+          </w:p>
+          <w:p>
+            <w:pPr>
+              <w:cnfStyle w:val="000000000000" w:firstRow="0" w:lastRow="0" w:firstColumn="0" w:lastColumn="0" w:oddVBand="0" w:evenVBand="0" w:oddHBand="0" w:evenHBand="0" w:firstRowFirstColumn="0" w:firstRowLastColumn="0" w:lastRowFirstColumn="0" w:lastRowLastColumn="0"/>
               <w:rPr>
                 <w:rFonts w:ascii="Arial" w:hAnsi="Arial" w:cs="Arial"/>
               </w:rPr>
@@ -2249,12 +2169,12 @@
       </w:tr>
       <w:tr>
         <w:trPr>
-          <w:cnfStyle w:val="000000100000"/>
+          <w:cnfStyle w:val="000000100000" w:firstRow="0" w:lastRow="0" w:firstColumn="0" w:lastColumn="0" w:oddVBand="0" w:evenVBand="0" w:oddHBand="1" w:evenHBand="0" w:firstRowFirstColumn="0" w:firstRowLastColumn="0" w:lastRowFirstColumn="0" w:lastRowLastColumn="0"/>
           <w:jc w:val="center"/>
         </w:trPr>
         <w:tc>
           <w:tcPr>
-            <w:cnfStyle w:val="001000000000"/>
+            <w:cnfStyle w:val="001000000000" w:firstRow="0" w:lastRow="0" w:firstColumn="1" w:lastColumn="0" w:oddVBand="0" w:evenVBand="0" w:oddHBand="0" w:evenHBand="0" w:firstRowFirstColumn="0" w:firstRowLastColumn="0" w:lastRowFirstColumn="0" w:lastRowLastColumn="0"/>
             <w:tcW w:w="3135" w:type="dxa"/>
             <w:tcBorders>
               <w:left w:val="none" w:sz="0" w:space="0" w:color="auto"/>
@@ -2285,7 +2205,7 @@
           </w:tcPr>
           <w:p>
             <w:pPr>
-              <w:cnfStyle w:val="000000100000"/>
+              <w:cnfStyle w:val="000000100000" w:firstRow="0" w:lastRow="0" w:firstColumn="0" w:lastColumn="0" w:oddVBand="0" w:evenVBand="0" w:oddHBand="1" w:evenHBand="0" w:firstRowFirstColumn="0" w:firstRowLastColumn="0" w:lastRowFirstColumn="0" w:lastRowLastColumn="0"/>
               <w:rPr>
                 <w:rFonts w:ascii="Arial" w:hAnsi="Arial" w:cs="Arial"/>
               </w:rPr>
@@ -2317,7 +2237,7 @@
           </w:tcPr>
           <w:p>
             <w:pPr>
-              <w:cnfStyle w:val="000000100000"/>
+              <w:cnfStyle w:val="000000100000" w:firstRow="0" w:lastRow="0" w:firstColumn="0" w:lastColumn="0" w:oddVBand="0" w:evenVBand="0" w:oddHBand="1" w:evenHBand="0" w:firstRowFirstColumn="0" w:firstRowLastColumn="0" w:lastRowFirstColumn="0" w:lastRowLastColumn="0"/>
               <w:rPr>
                 <w:rFonts w:ascii="Arial" w:hAnsi="Arial" w:cs="Arial"/>
               </w:rPr>
@@ -2331,7 +2251,7 @@
           </w:p>
           <w:p>
             <w:pPr>
-              <w:cnfStyle w:val="000000100000"/>
+              <w:cnfStyle w:val="000000100000" w:firstRow="0" w:lastRow="0" w:firstColumn="0" w:lastColumn="0" w:oddVBand="0" w:evenVBand="0" w:oddHBand="1" w:evenHBand="0" w:firstRowFirstColumn="0" w:firstRowLastColumn="0" w:lastRowFirstColumn="0" w:lastRowLastColumn="0"/>
               <w:rPr>
                 <w:rFonts w:ascii="Arial" w:hAnsi="Arial" w:cs="Arial"/>
               </w:rPr>
@@ -2357,7 +2277,7 @@
         </w:trPr>
         <w:tc>
           <w:tcPr>
-            <w:cnfStyle w:val="001000000000"/>
+            <w:cnfStyle w:val="001000000000" w:firstRow="0" w:lastRow="0" w:firstColumn="1" w:lastColumn="0" w:oddVBand="0" w:evenVBand="0" w:oddHBand="0" w:evenHBand="0" w:firstRowFirstColumn="0" w:firstRowLastColumn="0" w:lastRowFirstColumn="0" w:lastRowLastColumn="0"/>
             <w:tcW w:w="3135" w:type="dxa"/>
             <w:tcBorders>
               <w:left w:val="none" w:sz="0" w:space="0" w:color="auto"/>
@@ -2377,21 +2297,7 @@
               <w:rPr>
                 <w:rFonts w:ascii="Arial" w:eastAsia="Arial" w:hAnsi="Arial" w:cs="Arial"/>
               </w:rPr>
-              <w:t xml:space="preserve">Integrar </w:t>
-            </w:r>
-            <w:proofErr w:type="spellStart"/>
-            <w:r>
-              <w:rPr>
-                <w:rFonts w:ascii="Arial" w:eastAsia="Arial" w:hAnsi="Arial" w:cs="Arial"/>
-              </w:rPr>
-              <w:t>feedback</w:t>
-            </w:r>
-            <w:proofErr w:type="spellEnd"/>
-            <w:r>
-              <w:rPr>
-                <w:rFonts w:ascii="Arial" w:eastAsia="Arial" w:hAnsi="Arial" w:cs="Arial"/>
-              </w:rPr>
-              <w:t xml:space="preserve"> de la planificación</w:t>
+              <w:t>Integrar feedback de la planificación</w:t>
             </w:r>
           </w:p>
         </w:tc>
@@ -2402,7 +2308,7 @@
           </w:tcPr>
           <w:p>
             <w:pPr>
-              <w:cnfStyle w:val="000000000000"/>
+              <w:cnfStyle w:val="000000000000" w:firstRow="0" w:lastRow="0" w:firstColumn="0" w:lastColumn="0" w:oddVBand="0" w:evenVBand="0" w:oddHBand="0" w:evenHBand="0" w:firstRowFirstColumn="0" w:firstRowLastColumn="0" w:lastRowFirstColumn="0" w:lastRowLastColumn="0"/>
               <w:rPr>
                 <w:rFonts w:ascii="Arial" w:hAnsi="Arial" w:cs="Arial"/>
               </w:rPr>
@@ -2434,7 +2340,7 @@
           </w:tcPr>
           <w:p>
             <w:pPr>
-              <w:cnfStyle w:val="000000000000"/>
+              <w:cnfStyle w:val="000000000000" w:firstRow="0" w:lastRow="0" w:firstColumn="0" w:lastColumn="0" w:oddVBand="0" w:evenVBand="0" w:oddHBand="0" w:evenHBand="0" w:firstRowFirstColumn="0" w:firstRowLastColumn="0" w:lastRowFirstColumn="0" w:lastRowLastColumn="0"/>
               <w:rPr>
                 <w:rFonts w:ascii="Arial" w:hAnsi="Arial" w:cs="Arial"/>
               </w:rPr>
@@ -2460,36 +2366,28 @@
           </w:p>
           <w:p>
             <w:pPr>
-              <w:cnfStyle w:val="000000000000"/>
-              <w:rPr>
-                <w:rFonts w:ascii="Arial" w:hAnsi="Arial" w:cs="Arial"/>
-              </w:rPr>
-            </w:pPr>
-            <w:r>
-              <w:rPr>
-                <w:rFonts w:ascii="Arial" w:eastAsia="Arial" w:hAnsi="Arial" w:cs="Arial"/>
-              </w:rPr>
-              <w:t xml:space="preserve">Coordinador: Jessica </w:t>
-            </w:r>
-            <w:proofErr w:type="spellStart"/>
-            <w:r>
-              <w:rPr>
-                <w:rFonts w:ascii="Arial" w:eastAsia="Arial" w:hAnsi="Arial" w:cs="Arial"/>
-              </w:rPr>
-              <w:t>Elberg</w:t>
-            </w:r>
-            <w:proofErr w:type="spellEnd"/>
+              <w:cnfStyle w:val="000000000000" w:firstRow="0" w:lastRow="0" w:firstColumn="0" w:lastColumn="0" w:oddVBand="0" w:evenVBand="0" w:oddHBand="0" w:evenHBand="0" w:firstRowFirstColumn="0" w:firstRowLastColumn="0" w:lastRowFirstColumn="0" w:lastRowLastColumn="0"/>
+              <w:rPr>
+                <w:rFonts w:ascii="Arial" w:hAnsi="Arial" w:cs="Arial"/>
+              </w:rPr>
+            </w:pPr>
+            <w:r>
+              <w:rPr>
+                <w:rFonts w:ascii="Arial" w:eastAsia="Arial" w:hAnsi="Arial" w:cs="Arial"/>
+              </w:rPr>
+              <w:t>Coordinador: Jessica Elberg</w:t>
+            </w:r>
           </w:p>
         </w:tc>
       </w:tr>
       <w:tr>
         <w:trPr>
-          <w:cnfStyle w:val="000000100000"/>
+          <w:cnfStyle w:val="000000100000" w:firstRow="0" w:lastRow="0" w:firstColumn="0" w:lastColumn="0" w:oddVBand="0" w:evenVBand="0" w:oddHBand="1" w:evenHBand="0" w:firstRowFirstColumn="0" w:firstRowLastColumn="0" w:lastRowFirstColumn="0" w:lastRowLastColumn="0"/>
           <w:jc w:val="center"/>
         </w:trPr>
         <w:tc>
           <w:tcPr>
-            <w:cnfStyle w:val="001000000000"/>
+            <w:cnfStyle w:val="001000000000" w:firstRow="0" w:lastRow="0" w:firstColumn="1" w:lastColumn="0" w:oddVBand="0" w:evenVBand="0" w:oddHBand="0" w:evenHBand="0" w:firstRowFirstColumn="0" w:firstRowLastColumn="0" w:lastRowFirstColumn="0" w:lastRowLastColumn="0"/>
             <w:tcW w:w="3135" w:type="dxa"/>
             <w:tcBorders>
               <w:left w:val="none" w:sz="0" w:space="0" w:color="auto"/>
@@ -2511,20 +2409,20 @@
               </w:rPr>
               <w:t xml:space="preserve">Implementar </w:t>
             </w:r>
-            <w:commentRangeStart w:id="12"/>
+            <w:commentRangeStart w:id="14"/>
             <w:r>
               <w:rPr>
                 <w:rFonts w:ascii="Arial" w:eastAsia="Arial" w:hAnsi="Arial" w:cs="Arial"/>
               </w:rPr>
               <w:t>CRUD</w:t>
             </w:r>
-            <w:commentRangeEnd w:id="12"/>
+            <w:commentRangeEnd w:id="14"/>
             <w:r>
               <w:rPr>
                 <w:rStyle w:val="Refdecomentario"/>
                 <w:b w:val="0"/>
               </w:rPr>
-              <w:commentReference w:id="12"/>
+              <w:commentReference w:id="14"/>
             </w:r>
           </w:p>
         </w:tc>
@@ -2535,7 +2433,7 @@
           </w:tcPr>
           <w:p>
             <w:pPr>
-              <w:cnfStyle w:val="000000100000"/>
+              <w:cnfStyle w:val="000000100000" w:firstRow="0" w:lastRow="0" w:firstColumn="0" w:lastColumn="0" w:oddVBand="0" w:evenVBand="0" w:oddHBand="1" w:evenHBand="0" w:firstRowFirstColumn="0" w:firstRowLastColumn="0" w:lastRowFirstColumn="0" w:lastRowLastColumn="0"/>
               <w:rPr>
                 <w:rFonts w:ascii="Arial" w:hAnsi="Arial" w:cs="Arial"/>
               </w:rPr>
@@ -2573,29 +2471,21 @@
           </w:tcPr>
           <w:p>
             <w:pPr>
-              <w:cnfStyle w:val="000000100000"/>
-              <w:rPr>
-                <w:rFonts w:ascii="Arial" w:hAnsi="Arial" w:cs="Arial"/>
-              </w:rPr>
-            </w:pPr>
-            <w:r>
-              <w:rPr>
-                <w:rFonts w:ascii="Arial" w:eastAsia="Arial" w:hAnsi="Arial" w:cs="Arial"/>
-              </w:rPr>
-              <w:t xml:space="preserve">Administrador: Jessica </w:t>
-            </w:r>
-            <w:proofErr w:type="spellStart"/>
-            <w:r>
-              <w:rPr>
-                <w:rFonts w:ascii="Arial" w:eastAsia="Arial" w:hAnsi="Arial" w:cs="Arial"/>
-              </w:rPr>
-              <w:t>Elberg</w:t>
-            </w:r>
-            <w:proofErr w:type="spellEnd"/>
-          </w:p>
-          <w:p>
-            <w:pPr>
-              <w:cnfStyle w:val="000000100000"/>
+              <w:cnfStyle w:val="000000100000" w:firstRow="0" w:lastRow="0" w:firstColumn="0" w:lastColumn="0" w:oddVBand="0" w:evenVBand="0" w:oddHBand="1" w:evenHBand="0" w:firstRowFirstColumn="0" w:firstRowLastColumn="0" w:lastRowFirstColumn="0" w:lastRowLastColumn="0"/>
+              <w:rPr>
+                <w:rFonts w:ascii="Arial" w:hAnsi="Arial" w:cs="Arial"/>
+              </w:rPr>
+            </w:pPr>
+            <w:r>
+              <w:rPr>
+                <w:rFonts w:ascii="Arial" w:eastAsia="Arial" w:hAnsi="Arial" w:cs="Arial"/>
+              </w:rPr>
+              <w:t>Administrador: Jessica Elberg</w:t>
+            </w:r>
+          </w:p>
+          <w:p>
+            <w:pPr>
+              <w:cnfStyle w:val="000000100000" w:firstRow="0" w:lastRow="0" w:firstColumn="0" w:lastColumn="0" w:oddVBand="0" w:evenVBand="0" w:oddHBand="1" w:evenHBand="0" w:firstRowFirstColumn="0" w:firstRowLastColumn="0" w:lastRowFirstColumn="0" w:lastRowLastColumn="0"/>
               <w:rPr>
                 <w:rFonts w:ascii="Arial" w:hAnsi="Arial" w:cs="Arial"/>
               </w:rPr>
@@ -2615,7 +2505,7 @@
         </w:trPr>
         <w:tc>
           <w:tcPr>
-            <w:cnfStyle w:val="001000000000"/>
+            <w:cnfStyle w:val="001000000000" w:firstRow="0" w:lastRow="0" w:firstColumn="1" w:lastColumn="0" w:oddVBand="0" w:evenVBand="0" w:oddHBand="0" w:evenHBand="0" w:firstRowFirstColumn="0" w:firstRowLastColumn="0" w:lastRowFirstColumn="0" w:lastRowLastColumn="0"/>
             <w:tcW w:w="3135" w:type="dxa"/>
             <w:tcBorders>
               <w:left w:val="none" w:sz="0" w:space="0" w:color="auto"/>
@@ -2646,7 +2536,7 @@
           </w:tcPr>
           <w:p>
             <w:pPr>
-              <w:cnfStyle w:val="000000000000"/>
+              <w:cnfStyle w:val="000000000000" w:firstRow="0" w:lastRow="0" w:firstColumn="0" w:lastColumn="0" w:oddVBand="0" w:evenVBand="0" w:oddHBand="0" w:evenHBand="0" w:firstRowFirstColumn="0" w:firstRowLastColumn="0" w:lastRowFirstColumn="0" w:lastRowLastColumn="0"/>
               <w:rPr>
                 <w:rFonts w:ascii="Arial" w:hAnsi="Arial" w:cs="Arial"/>
               </w:rPr>
@@ -2666,7 +2556,7 @@
           </w:tcPr>
           <w:p>
             <w:pPr>
-              <w:cnfStyle w:val="000000000000"/>
+              <w:cnfStyle w:val="000000000000" w:firstRow="0" w:lastRow="0" w:firstColumn="0" w:lastColumn="0" w:oddVBand="0" w:evenVBand="0" w:oddHBand="0" w:evenHBand="0" w:firstRowFirstColumn="0" w:firstRowLastColumn="0" w:lastRowFirstColumn="0" w:lastRowLastColumn="0"/>
               <w:rPr>
                 <w:rFonts w:ascii="Arial" w:hAnsi="Arial" w:cs="Arial"/>
               </w:rPr>
@@ -2680,7 +2570,7 @@
           </w:p>
           <w:p>
             <w:pPr>
-              <w:cnfStyle w:val="000000000000"/>
+              <w:cnfStyle w:val="000000000000" w:firstRow="0" w:lastRow="0" w:firstColumn="0" w:lastColumn="0" w:oddVBand="0" w:evenVBand="0" w:oddHBand="0" w:evenHBand="0" w:firstRowFirstColumn="0" w:firstRowLastColumn="0" w:lastRowFirstColumn="0" w:lastRowLastColumn="0"/>
               <w:rPr>
                 <w:rFonts w:ascii="Arial" w:hAnsi="Arial" w:cs="Arial"/>
               </w:rPr>
@@ -2702,12 +2592,12 @@
       </w:tr>
       <w:tr>
         <w:trPr>
-          <w:cnfStyle w:val="000000100000"/>
+          <w:cnfStyle w:val="000000100000" w:firstRow="0" w:lastRow="0" w:firstColumn="0" w:lastColumn="0" w:oddVBand="0" w:evenVBand="0" w:oddHBand="1" w:evenHBand="0" w:firstRowFirstColumn="0" w:firstRowLastColumn="0" w:lastRowFirstColumn="0" w:lastRowLastColumn="0"/>
           <w:jc w:val="center"/>
         </w:trPr>
         <w:tc>
           <w:tcPr>
-            <w:cnfStyle w:val="001000000000"/>
+            <w:cnfStyle w:val="001000000000" w:firstRow="0" w:lastRow="0" w:firstColumn="1" w:lastColumn="0" w:oddVBand="0" w:evenVBand="0" w:oddHBand="0" w:evenHBand="0" w:firstRowFirstColumn="0" w:firstRowLastColumn="0" w:lastRowFirstColumn="0" w:lastRowLastColumn="0"/>
             <w:tcW w:w="3135" w:type="dxa"/>
             <w:tcBorders>
               <w:left w:val="none" w:sz="0" w:space="0" w:color="auto"/>
@@ -2738,7 +2628,7 @@
           </w:tcPr>
           <w:p>
             <w:pPr>
-              <w:cnfStyle w:val="000000100000"/>
+              <w:cnfStyle w:val="000000100000" w:firstRow="0" w:lastRow="0" w:firstColumn="0" w:lastColumn="0" w:oddVBand="0" w:evenVBand="0" w:oddHBand="1" w:evenHBand="0" w:firstRowFirstColumn="0" w:firstRowLastColumn="0" w:lastRowFirstColumn="0" w:lastRowLastColumn="0"/>
               <w:rPr>
                 <w:rFonts w:ascii="Arial" w:hAnsi="Arial" w:cs="Arial"/>
               </w:rPr>
@@ -2776,7 +2666,7 @@
           </w:tcPr>
           <w:p>
             <w:pPr>
-              <w:cnfStyle w:val="000000100000"/>
+              <w:cnfStyle w:val="000000100000" w:firstRow="0" w:lastRow="0" w:firstColumn="0" w:lastColumn="0" w:oddVBand="0" w:evenVBand="0" w:oddHBand="1" w:evenHBand="0" w:firstRowFirstColumn="0" w:firstRowLastColumn="0" w:lastRowFirstColumn="0" w:lastRowLastColumn="0"/>
               <w:rPr>
                 <w:rFonts w:ascii="Arial" w:hAnsi="Arial" w:cs="Arial"/>
               </w:rPr>
@@ -2802,25 +2692,17 @@
           </w:p>
           <w:p>
             <w:pPr>
-              <w:cnfStyle w:val="000000100000"/>
-              <w:rPr>
-                <w:rFonts w:ascii="Arial" w:hAnsi="Arial" w:cs="Arial"/>
-              </w:rPr>
-            </w:pPr>
-            <w:r>
-              <w:rPr>
-                <w:rFonts w:ascii="Arial" w:eastAsia="Arial" w:hAnsi="Arial" w:cs="Arial"/>
-              </w:rPr>
-              <w:t xml:space="preserve">Coordinador: Jessica </w:t>
-            </w:r>
-            <w:proofErr w:type="spellStart"/>
-            <w:r>
-              <w:rPr>
-                <w:rFonts w:ascii="Arial" w:eastAsia="Arial" w:hAnsi="Arial" w:cs="Arial"/>
-              </w:rPr>
-              <w:t>Elberg</w:t>
-            </w:r>
-            <w:proofErr w:type="spellEnd"/>
+              <w:cnfStyle w:val="000000100000" w:firstRow="0" w:lastRow="0" w:firstColumn="0" w:lastColumn="0" w:oddVBand="0" w:evenVBand="0" w:oddHBand="1" w:evenHBand="0" w:firstRowFirstColumn="0" w:firstRowLastColumn="0" w:lastRowFirstColumn="0" w:lastRowLastColumn="0"/>
+              <w:rPr>
+                <w:rFonts w:ascii="Arial" w:hAnsi="Arial" w:cs="Arial"/>
+              </w:rPr>
+            </w:pPr>
+            <w:r>
+              <w:rPr>
+                <w:rFonts w:ascii="Arial" w:eastAsia="Arial" w:hAnsi="Arial" w:cs="Arial"/>
+              </w:rPr>
+              <w:t>Coordinador: Jessica Elberg</w:t>
+            </w:r>
           </w:p>
         </w:tc>
       </w:tr>
@@ -2830,7 +2712,7 @@
         </w:trPr>
         <w:tc>
           <w:tcPr>
-            <w:cnfStyle w:val="001000000000"/>
+            <w:cnfStyle w:val="001000000000" w:firstRow="0" w:lastRow="0" w:firstColumn="1" w:lastColumn="0" w:oddVBand="0" w:evenVBand="0" w:oddHBand="0" w:evenHBand="0" w:firstRowFirstColumn="0" w:firstRowLastColumn="0" w:lastRowFirstColumn="0" w:lastRowLastColumn="0"/>
             <w:tcW w:w="3135" w:type="dxa"/>
             <w:tcBorders>
               <w:left w:val="none" w:sz="0" w:space="0" w:color="auto"/>
@@ -2852,20 +2734,20 @@
               </w:rPr>
               <w:t xml:space="preserve">Diseño del </w:t>
             </w:r>
-            <w:commentRangeStart w:id="13"/>
+            <w:commentRangeStart w:id="15"/>
             <w:r>
               <w:rPr>
                 <w:rFonts w:ascii="Arial" w:eastAsia="Arial" w:hAnsi="Arial" w:cs="Arial"/>
               </w:rPr>
               <w:t>DSS</w:t>
             </w:r>
-            <w:commentRangeEnd w:id="13"/>
+            <w:commentRangeEnd w:id="15"/>
             <w:r>
               <w:rPr>
                 <w:rStyle w:val="Refdecomentario"/>
                 <w:b w:val="0"/>
               </w:rPr>
-              <w:commentReference w:id="13"/>
+              <w:commentReference w:id="15"/>
             </w:r>
           </w:p>
         </w:tc>
@@ -2876,30 +2758,16 @@
           </w:tcPr>
           <w:p>
             <w:pPr>
-              <w:cnfStyle w:val="000000000000"/>
-              <w:rPr>
-                <w:rFonts w:ascii="Arial" w:hAnsi="Arial" w:cs="Arial"/>
-              </w:rPr>
-            </w:pPr>
-            <w:r>
-              <w:rPr>
-                <w:rFonts w:ascii="Arial" w:eastAsia="Arial" w:hAnsi="Arial" w:cs="Arial"/>
-              </w:rPr>
-              <w:t xml:space="preserve">Entre los integrantes del equipo se discutirá y se analizará la manera que se hará el Data </w:t>
-            </w:r>
-            <w:proofErr w:type="spellStart"/>
-            <w:r>
-              <w:rPr>
-                <w:rFonts w:ascii="Arial" w:eastAsia="Arial" w:hAnsi="Arial" w:cs="Arial"/>
-              </w:rPr>
-              <w:t>Mart</w:t>
-            </w:r>
-            <w:proofErr w:type="spellEnd"/>
-            <w:r>
-              <w:rPr>
-                <w:rFonts w:ascii="Arial" w:eastAsia="Arial" w:hAnsi="Arial" w:cs="Arial"/>
-              </w:rPr>
-              <w:t>.</w:t>
+              <w:cnfStyle w:val="000000000000" w:firstRow="0" w:lastRow="0" w:firstColumn="0" w:lastColumn="0" w:oddVBand="0" w:evenVBand="0" w:oddHBand="0" w:evenHBand="0" w:firstRowFirstColumn="0" w:firstRowLastColumn="0" w:lastRowFirstColumn="0" w:lastRowLastColumn="0"/>
+              <w:rPr>
+                <w:rFonts w:ascii="Arial" w:hAnsi="Arial" w:cs="Arial"/>
+              </w:rPr>
+            </w:pPr>
+            <w:r>
+              <w:rPr>
+                <w:rFonts w:ascii="Arial" w:eastAsia="Arial" w:hAnsi="Arial" w:cs="Arial"/>
+              </w:rPr>
+              <w:t>Entre los integrantes del equipo se discutirá y se analizará la manera que se hará el Data Mart.</w:t>
             </w:r>
           </w:p>
         </w:tc>
@@ -2910,29 +2778,21 @@
           </w:tcPr>
           <w:p>
             <w:pPr>
-              <w:cnfStyle w:val="000000000000"/>
-              <w:rPr>
-                <w:rFonts w:ascii="Arial" w:hAnsi="Arial" w:cs="Arial"/>
-              </w:rPr>
-            </w:pPr>
-            <w:r>
-              <w:rPr>
-                <w:rFonts w:ascii="Arial" w:eastAsia="Arial" w:hAnsi="Arial" w:cs="Arial"/>
-              </w:rPr>
-              <w:t xml:space="preserve">Administrador: Jessica </w:t>
-            </w:r>
-            <w:proofErr w:type="spellStart"/>
-            <w:r>
-              <w:rPr>
-                <w:rFonts w:ascii="Arial" w:eastAsia="Arial" w:hAnsi="Arial" w:cs="Arial"/>
-              </w:rPr>
-              <w:t>Elberg</w:t>
-            </w:r>
-            <w:proofErr w:type="spellEnd"/>
-          </w:p>
-          <w:p>
-            <w:pPr>
-              <w:cnfStyle w:val="000000000000"/>
+              <w:cnfStyle w:val="000000000000" w:firstRow="0" w:lastRow="0" w:firstColumn="0" w:lastColumn="0" w:oddVBand="0" w:evenVBand="0" w:oddHBand="0" w:evenHBand="0" w:firstRowFirstColumn="0" w:firstRowLastColumn="0" w:lastRowFirstColumn="0" w:lastRowLastColumn="0"/>
+              <w:rPr>
+                <w:rFonts w:ascii="Arial" w:hAnsi="Arial" w:cs="Arial"/>
+              </w:rPr>
+            </w:pPr>
+            <w:r>
+              <w:rPr>
+                <w:rFonts w:ascii="Arial" w:eastAsia="Arial" w:hAnsi="Arial" w:cs="Arial"/>
+              </w:rPr>
+              <w:t>Administrador: Jessica Elberg</w:t>
+            </w:r>
+          </w:p>
+          <w:p>
+            <w:pPr>
+              <w:cnfStyle w:val="000000000000" w:firstRow="0" w:lastRow="0" w:firstColumn="0" w:lastColumn="0" w:oddVBand="0" w:evenVBand="0" w:oddHBand="0" w:evenHBand="0" w:firstRowFirstColumn="0" w:firstRowLastColumn="0" w:lastRowFirstColumn="0" w:lastRowLastColumn="0"/>
               <w:rPr>
                 <w:rFonts w:ascii="Arial" w:hAnsi="Arial" w:cs="Arial"/>
               </w:rPr>
@@ -2948,12 +2808,12 @@
       </w:tr>
       <w:tr>
         <w:trPr>
-          <w:cnfStyle w:val="000000100000"/>
+          <w:cnfStyle w:val="000000100000" w:firstRow="0" w:lastRow="0" w:firstColumn="0" w:lastColumn="0" w:oddVBand="0" w:evenVBand="0" w:oddHBand="1" w:evenHBand="0" w:firstRowFirstColumn="0" w:firstRowLastColumn="0" w:lastRowFirstColumn="0" w:lastRowLastColumn="0"/>
           <w:jc w:val="center"/>
         </w:trPr>
         <w:tc>
           <w:tcPr>
-            <w:cnfStyle w:val="001000000000"/>
+            <w:cnfStyle w:val="001000000000" w:firstRow="0" w:lastRow="0" w:firstColumn="1" w:lastColumn="0" w:oddVBand="0" w:evenVBand="0" w:oddHBand="0" w:evenHBand="0" w:firstRowFirstColumn="0" w:firstRowLastColumn="0" w:lastRowFirstColumn="0" w:lastRowLastColumn="0"/>
             <w:tcW w:w="3135" w:type="dxa"/>
             <w:tcBorders>
               <w:left w:val="none" w:sz="0" w:space="0" w:color="auto"/>
@@ -2984,7 +2844,7 @@
           </w:tcPr>
           <w:p>
             <w:pPr>
-              <w:cnfStyle w:val="000000100000"/>
+              <w:cnfStyle w:val="000000100000" w:firstRow="0" w:lastRow="0" w:firstColumn="0" w:lastColumn="0" w:oddVBand="0" w:evenVBand="0" w:oddHBand="1" w:evenHBand="0" w:firstRowFirstColumn="0" w:firstRowLastColumn="0" w:lastRowFirstColumn="0" w:lastRowLastColumn="0"/>
               <w:rPr>
                 <w:rFonts w:ascii="Arial" w:hAnsi="Arial" w:cs="Arial"/>
               </w:rPr>
@@ -3004,7 +2864,7 @@
           </w:tcPr>
           <w:p>
             <w:pPr>
-              <w:cnfStyle w:val="000000100000"/>
+              <w:cnfStyle w:val="000000100000" w:firstRow="0" w:lastRow="0" w:firstColumn="0" w:lastColumn="0" w:oddVBand="0" w:evenVBand="0" w:oddHBand="1" w:evenHBand="0" w:firstRowFirstColumn="0" w:firstRowLastColumn="0" w:lastRowFirstColumn="0" w:lastRowLastColumn="0"/>
               <w:rPr>
                 <w:rFonts w:ascii="Arial" w:hAnsi="Arial" w:cs="Arial"/>
               </w:rPr>
@@ -3018,7 +2878,7 @@
           </w:p>
           <w:p>
             <w:pPr>
-              <w:cnfStyle w:val="000000100000"/>
+              <w:cnfStyle w:val="000000100000" w:firstRow="0" w:lastRow="0" w:firstColumn="0" w:lastColumn="0" w:oddVBand="0" w:evenVBand="0" w:oddHBand="1" w:evenHBand="0" w:firstRowFirstColumn="0" w:firstRowLastColumn="0" w:lastRowFirstColumn="0" w:lastRowLastColumn="0"/>
               <w:rPr>
                 <w:rFonts w:ascii="Arial" w:hAnsi="Arial" w:cs="Arial"/>
               </w:rPr>
@@ -3045,10 +2905,10 @@
           <w:rFonts w:ascii="Arial" w:hAnsi="Arial" w:cs="Arial"/>
         </w:rPr>
       </w:pPr>
-      <w:bookmarkStart w:id="14" w:name="h.oxbvao9aob0" w:colFirst="0" w:colLast="0"/>
-      <w:bookmarkStart w:id="15" w:name="h.t8saoloijg57" w:colFirst="0" w:colLast="0"/>
-      <w:bookmarkEnd w:id="14"/>
-      <w:bookmarkEnd w:id="15"/>
+      <w:bookmarkStart w:id="16" w:name="h.oxbvao9aob0" w:colFirst="0" w:colLast="0"/>
+      <w:bookmarkStart w:id="17" w:name="h.t8saoloijg57" w:colFirst="0" w:colLast="0"/>
+      <w:bookmarkEnd w:id="16"/>
+      <w:bookmarkEnd w:id="17"/>
     </w:p>
     <w:p>
       <w:pPr>
@@ -3079,9 +2939,9 @@
           <w:sz w:val="32"/>
         </w:rPr>
       </w:pPr>
-      <w:bookmarkStart w:id="16" w:name="h.c1a62vmjcv84" w:colFirst="0" w:colLast="0"/>
-      <w:bookmarkStart w:id="17" w:name="_Toc448398391"/>
-      <w:bookmarkEnd w:id="16"/>
+      <w:bookmarkStart w:id="18" w:name="h.c1a62vmjcv84" w:colFirst="0" w:colLast="0"/>
+      <w:bookmarkStart w:id="19" w:name="_Toc448398391"/>
+      <w:bookmarkEnd w:id="18"/>
       <w:r>
         <w:rPr>
           <w:rFonts w:ascii="Arial" w:eastAsia="Arial" w:hAnsi="Arial" w:cs="Arial"/>
@@ -3092,7 +2952,7 @@
         <w:lastRenderedPageBreak/>
         <w:t>Horas de trabajo semanal</w:t>
       </w:r>
-      <w:bookmarkEnd w:id="17"/>
+      <w:bookmarkEnd w:id="19"/>
     </w:p>
     <w:p>
       <w:pPr>
@@ -3170,7 +3030,7 @@
           <w:insideV w:val="single" w:sz="4" w:space="0" w:color="000000"/>
         </w:tblBorders>
         <w:tblLayout w:type="fixed"/>
-        <w:tblLook w:val="0400"/>
+        <w:tblLook w:val="0400" w:firstRow="0" w:lastRow="0" w:firstColumn="0" w:lastColumn="0" w:noHBand="0" w:noVBand="1"/>
       </w:tblPr>
       <w:tblGrid>
         <w:gridCol w:w="1293"/>
@@ -4892,7 +4752,7 @@
           <w:insideV w:val="single" w:sz="4" w:space="0" w:color="000000"/>
         </w:tblBorders>
         <w:tblLayout w:type="fixed"/>
-        <w:tblLook w:val="0400"/>
+        <w:tblLook w:val="0400" w:firstRow="0" w:lastRow="0" w:firstColumn="0" w:lastColumn="0" w:noHBand="0" w:noVBand="1"/>
       </w:tblPr>
       <w:tblGrid>
         <w:gridCol w:w="3018"/>
@@ -4911,7 +4771,6 @@
                 <w:rFonts w:ascii="Arial" w:hAnsi="Arial" w:cs="Arial"/>
               </w:rPr>
             </w:pPr>
-            <w:bookmarkStart w:id="18" w:name="_GoBack" w:colFirst="0" w:colLast="2"/>
             <w:r>
               <w:rPr>
                 <w:rFonts w:ascii="Arial" w:eastAsia="Arial" w:hAnsi="Arial" w:cs="Arial"/>
@@ -4974,19 +4833,11 @@
                 <w:rFonts w:ascii="Arial" w:hAnsi="Arial" w:cs="Arial"/>
               </w:rPr>
             </w:pPr>
-            <w:proofErr w:type="spellStart"/>
-            <w:r>
-              <w:rPr>
-                <w:rFonts w:ascii="Arial" w:eastAsia="Arial" w:hAnsi="Arial" w:cs="Arial"/>
-              </w:rPr>
-              <w:t>Elberg</w:t>
-            </w:r>
-            <w:proofErr w:type="spellEnd"/>
-            <w:r>
-              <w:rPr>
-                <w:rFonts w:ascii="Arial" w:eastAsia="Arial" w:hAnsi="Arial" w:cs="Arial"/>
-              </w:rPr>
-              <w:t xml:space="preserve"> ,Jessica</w:t>
+            <w:r>
+              <w:rPr>
+                <w:rFonts w:ascii="Arial" w:eastAsia="Arial" w:hAnsi="Arial" w:cs="Arial"/>
+              </w:rPr>
+              <w:t>Elberg ,Jessica</w:t>
             </w:r>
           </w:p>
         </w:tc>
@@ -5141,16 +4992,15 @@
           <w:rFonts w:ascii="Arial" w:hAnsi="Arial" w:cs="Arial"/>
         </w:rPr>
       </w:pPr>
-      <w:bookmarkStart w:id="19" w:name="h.hmuguzyy191c" w:colFirst="0" w:colLast="0"/>
-      <w:bookmarkEnd w:id="18"/>
-      <w:bookmarkEnd w:id="19"/>
+      <w:bookmarkStart w:id="20" w:name="h.hmuguzyy191c" w:colFirst="0" w:colLast="0"/>
+      <w:bookmarkEnd w:id="20"/>
     </w:p>
     <w:p>
       <w:r>
         <w:rPr>
           <w:rStyle w:val="Refdecomentario"/>
         </w:rPr>
-        <w:commentReference w:id="20"/>
+        <w:commentReference w:id="21"/>
       </w:r>
     </w:p>
     <w:p/>
@@ -5166,10 +5016,11 @@
           <w:sz w:val="32"/>
         </w:rPr>
       </w:pPr>
-      <w:bookmarkStart w:id="21" w:name="h.qdkq1n4nz2p0" w:colFirst="0" w:colLast="0"/>
-      <w:bookmarkStart w:id="22" w:name="_Toc448398392"/>
-      <w:bookmarkEnd w:id="21"/>
-      <w:commentRangeStart w:id="23"/>
+      <w:bookmarkStart w:id="22" w:name="h.qdkq1n4nz2p0" w:colFirst="0" w:colLast="0"/>
+      <w:bookmarkStart w:id="23" w:name="_Toc448398392"/>
+      <w:bookmarkEnd w:id="22"/>
+      <w:commentRangeStart w:id="24"/>
+      <w:commentRangeStart w:id="25"/>
       <w:r>
         <w:rPr>
           <w:rFonts w:ascii="Arial" w:eastAsia="Arial" w:hAnsi="Arial" w:cs="Arial"/>
@@ -5180,8 +5031,8 @@
         <w:lastRenderedPageBreak/>
         <w:t>Bibliografía</w:t>
       </w:r>
-      <w:bookmarkEnd w:id="22"/>
-      <w:commentRangeEnd w:id="23"/>
+      <w:bookmarkEnd w:id="23"/>
+      <w:commentRangeEnd w:id="24"/>
       <w:r>
         <w:rPr>
           <w:rStyle w:val="Refdecomentario"/>
@@ -5189,7 +5040,17 @@
           <w:b w:val="0"/>
           <w:color w:val="000000"/>
         </w:rPr>
-        <w:commentReference w:id="23"/>
+        <w:commentReference w:id="24"/>
+      </w:r>
+      <w:commentRangeEnd w:id="25"/>
+      <w:r>
+        <w:rPr>
+          <w:rStyle w:val="Refdecomentario"/>
+          <w:rFonts w:ascii="Calibri" w:eastAsia="Calibri" w:hAnsi="Calibri" w:cs="Calibri"/>
+          <w:b w:val="0"/>
+          <w:color w:val="000000"/>
+        </w:rPr>
+        <w:commentReference w:id="25"/>
       </w:r>
     </w:p>
     <w:p>
@@ -5239,6 +5100,8 @@
         </w:rPr>
         <w:t xml:space="preserve"> </w:t>
       </w:r>
+      <w:bookmarkStart w:id="26" w:name="_GoBack"/>
+      <w:bookmarkEnd w:id="26"/>
       <w:r>
         <w:rPr>
           <w:rFonts w:ascii="Arial" w:eastAsia="Arial" w:hAnsi="Arial" w:cs="Arial"/>
@@ -5271,7 +5134,7 @@
           <w:szCs w:val="24"/>
         </w:rPr>
       </w:pPr>
-      <w:hyperlink r:id="rId9">
+      <w:hyperlink r:id="rId10">
         <w:r>
           <w:rPr>
             <w:rFonts w:ascii="Arial" w:eastAsia="Arial" w:hAnsi="Arial" w:cs="Arial"/>
@@ -5381,7 +5244,7 @@
         </w:rPr>
         <w:t xml:space="preserve"> </w:t>
       </w:r>
-      <w:hyperlink r:id="rId10">
+      <w:hyperlink r:id="rId11">
         <w:r>
           <w:rPr>
             <w:rFonts w:ascii="Arial" w:eastAsia="Arial" w:hAnsi="Arial" w:cs="Arial"/>
@@ -5393,7 +5256,7 @@
           <w:t>http://www.importancia.org/planificacion.php</w:t>
         </w:r>
       </w:hyperlink>
-      <w:hyperlink r:id="rId11"/>
+      <w:hyperlink r:id="rId12"/>
     </w:p>
     <w:p>
       <w:pPr>
@@ -5402,7 +5265,7 @@
           <w:rFonts w:ascii="Arial" w:hAnsi="Arial" w:cs="Arial"/>
         </w:rPr>
       </w:pPr>
-      <w:hyperlink r:id="rId12"/>
+      <w:hyperlink r:id="rId13"/>
     </w:p>
     <w:p>
       <w:pPr>
@@ -5411,7 +5274,7 @@
           <w:rFonts w:ascii="Arial" w:hAnsi="Arial" w:cs="Arial"/>
         </w:rPr>
       </w:pPr>
-      <w:hyperlink r:id="rId13"/>
+      <w:hyperlink r:id="rId14"/>
     </w:p>
     <w:p>
       <w:pPr>
@@ -5465,9 +5328,9 @@
           <w:sz w:val="32"/>
         </w:rPr>
       </w:pPr>
-      <w:bookmarkStart w:id="24" w:name="h.m3n9jawduthv" w:colFirst="0" w:colLast="0"/>
-      <w:bookmarkStart w:id="25" w:name="_Toc448398393"/>
-      <w:bookmarkEnd w:id="24"/>
+      <w:bookmarkStart w:id="27" w:name="h.m3n9jawduthv" w:colFirst="0" w:colLast="0"/>
+      <w:bookmarkStart w:id="28" w:name="_Toc448398393"/>
+      <w:bookmarkEnd w:id="27"/>
       <w:r>
         <w:rPr>
           <w:rFonts w:ascii="Arial" w:eastAsia="Arial" w:hAnsi="Arial" w:cs="Arial"/>
@@ -5478,7 +5341,7 @@
         <w:lastRenderedPageBreak/>
         <w:t>Anexos</w:t>
       </w:r>
-      <w:bookmarkEnd w:id="25"/>
+      <w:bookmarkEnd w:id="28"/>
     </w:p>
     <w:p>
       <w:pPr>
@@ -5490,9 +5353,10 @@
         <w:rPr>
           <w:rFonts w:ascii="Arial" w:hAnsi="Arial" w:cs="Arial"/>
           <w:noProof/>
+          <w:lang w:val="en-US" w:eastAsia="en-US"/>
         </w:rPr>
         <w:drawing>
-          <wp:inline distT="114300" distB="114300" distL="114300" distR="114300">
+          <wp:inline distT="114300" distB="114300" distL="114300" distR="114300" wp14:anchorId="5C9B9937" wp14:editId="5851B2E3">
             <wp:extent cx="7437670" cy="5585629"/>
             <wp:effectExtent l="0" t="7620" r="3810" b="3810"/>
             <wp:docPr id="1" name="image01.png" descr="Lego (2).png"/>
@@ -5505,7 +5369,7 @@
                     <pic:cNvPicPr preferRelativeResize="0"/>
                   </pic:nvPicPr>
                   <pic:blipFill>
-                    <a:blip r:embed="rId14" cstate="print"/>
+                    <a:blip r:embed="rId15" cstate="print"/>
                     <a:srcRect/>
                     <a:stretch>
                       <a:fillRect/>
@@ -5527,10 +5391,10 @@
           </wp:inline>
         </w:drawing>
       </w:r>
-      <w:hyperlink r:id="rId15"/>
+      <w:hyperlink r:id="rId16"/>
     </w:p>
     <w:sectPr>
-      <w:footerReference w:type="default" r:id="rId16"/>
+      <w:footerReference w:type="default" r:id="rId17"/>
       <w:pgSz w:w="12240" w:h="15840"/>
       <w:pgMar w:top="1417" w:right="1701" w:bottom="1417" w:left="1701" w:header="0" w:footer="0" w:gutter="0"/>
       <w:pgNumType w:start="0"/>
@@ -5543,7 +5407,7 @@
 </file>
 
 <file path=word/comments.xml><?xml version="1.0" encoding="utf-8"?>
-<w:comments xmlns:ve="http://schemas.openxmlformats.org/markup-compatibility/2006" xmlns:o="urn:schemas-microsoft-com:office:office" xmlns:r="http://schemas.openxmlformats.org/officeDocument/2006/relationships" xmlns:m="http://schemas.openxmlformats.org/officeDocument/2006/math" xmlns:v="urn:schemas-microsoft-com:vml" xmlns:wp="http://schemas.openxmlformats.org/drawingml/2006/wordprocessingDrawing" xmlns:w10="urn:schemas-microsoft-com:office:word" xmlns:w="http://schemas.openxmlformats.org/wordprocessingml/2006/main" xmlns:wne="http://schemas.microsoft.com/office/word/2006/wordml">
+<w:comments xmlns:wpc="http://schemas.microsoft.com/office/word/2010/wordprocessingCanvas" xmlns:cx="http://schemas.microsoft.com/office/drawing/2014/chartex" xmlns:cx1="http://schemas.microsoft.com/office/drawing/2015/9/8/chartex" xmlns:mc="http://schemas.openxmlformats.org/markup-compatibility/2006" xmlns:o="urn:schemas-microsoft-com:office:office" xmlns:r="http://schemas.openxmlformats.org/officeDocument/2006/relationships" xmlns:m="http://schemas.openxmlformats.org/officeDocument/2006/math" xmlns:v="urn:schemas-microsoft-com:vml" xmlns:wp14="http://schemas.microsoft.com/office/word/2010/wordprocessingDrawing" xmlns:wp="http://schemas.openxmlformats.org/drawingml/2006/wordprocessingDrawing" xmlns:w10="urn:schemas-microsoft-com:office:word" xmlns:w="http://schemas.openxmlformats.org/wordprocessingml/2006/main" xmlns:w14="http://schemas.microsoft.com/office/word/2010/wordml" xmlns:w15="http://schemas.microsoft.com/office/word/2012/wordml" xmlns:w16se="http://schemas.microsoft.com/office/word/2015/wordml/symex" xmlns:wpg="http://schemas.microsoft.com/office/word/2010/wordprocessingGroup" xmlns:wpi="http://schemas.microsoft.com/office/word/2010/wordprocessingInk" xmlns:wne="http://schemas.microsoft.com/office/word/2006/wordml" xmlns:wps="http://schemas.microsoft.com/office/word/2010/wordprocessingShape" mc:Ignorable="w14 w15 w16se wp14">
   <w:comment w:id="1" w:author="DTI" w:date="2016-05-03T19:02:00Z" w:initials="DTI">
     <w:p>
       <w:pPr>
@@ -5596,7 +5460,7 @@
       </w:r>
     </w:p>
   </w:comment>
-  <w:comment w:id="8" w:author="DTI" w:date="2016-05-03T18:59:00Z" w:initials="DTI">
+  <w:comment w:id="6" w:author="david alejandro garcia ruiz" w:date="2016-05-21T10:16:00Z" w:initials="dagr">
     <w:p>
       <w:pPr>
         <w:pStyle w:val="Textocomentario"/>
@@ -5608,6 +5472,22 @@
         <w:annotationRef/>
       </w:r>
       <w:r>
+        <w:t>Listo</w:t>
+      </w:r>
+    </w:p>
+  </w:comment>
+  <w:comment w:id="9" w:author="DTI" w:date="2016-05-03T18:59:00Z" w:initials="DTI">
+    <w:p>
+      <w:pPr>
+        <w:pStyle w:val="Textocomentario"/>
+      </w:pPr>
+      <w:r>
+        <w:rPr>
+          <w:rStyle w:val="Refdecomentario"/>
+        </w:rPr>
+        <w:annotationRef/>
+      </w:r>
+      <w:r>
         <w:t>Roles para las tareas</w:t>
       </w:r>
       <w:r>
@@ -5618,7 +5498,7 @@
       </w:r>
     </w:p>
   </w:comment>
-  <w:comment w:id="11" w:author="DTI" w:date="2016-05-03T18:50:00Z" w:initials="DTI">
+  <w:comment w:id="12" w:author="DTI" w:date="2016-05-03T18:50:00Z" w:initials="DTI">
     <w:p>
       <w:pPr>
         <w:pStyle w:val="Textocomentario"/>
@@ -5634,7 +5514,7 @@
       </w:r>
     </w:p>
   </w:comment>
-  <w:comment w:id="12" w:author="DTI" w:date="2016-05-03T18:52:00Z" w:initials="DTI">
+  <w:comment w:id="13" w:author="david alejandro garcia ruiz" w:date="2016-05-21T11:52:00Z" w:initials="dagr">
     <w:p>
       <w:pPr>
         <w:pStyle w:val="Textocomentario"/>
@@ -5646,19 +5526,11 @@
         <w:annotationRef/>
       </w:r>
       <w:r>
-        <w:t xml:space="preserve">Deberían listar los programas a implementar por cada proceso a automatizar, así como </w:t>
-      </w:r>
-      <w:proofErr w:type="spellStart"/>
-      <w:r>
-        <w:t>triggers</w:t>
-      </w:r>
-      <w:proofErr w:type="spellEnd"/>
-      <w:r>
-        <w:t xml:space="preserve"> y reportes para que hagan una distribución adecuada del tiempo y del trabajo de cada uno.</w:t>
+        <w:t>Listo</w:t>
       </w:r>
     </w:p>
   </w:comment>
-  <w:comment w:id="13" w:author="DTI" w:date="2016-05-03T18:59:00Z" w:initials="DTI">
+  <w:comment w:id="14" w:author="DTI" w:date="2016-05-03T18:52:00Z" w:initials="DTI">
     <w:p>
       <w:pPr>
         <w:pStyle w:val="Textocomentario"/>
@@ -5670,6 +5542,22 @@
         <w:annotationRef/>
       </w:r>
       <w:r>
+        <w:t>Deberían listar los programas a implementar por cada proceso a automatizar, así como triggers y reportes para que hagan una distribución adecuada del tiempo y del trabajo de cada uno.</w:t>
+      </w:r>
+    </w:p>
+  </w:comment>
+  <w:comment w:id="15" w:author="DTI" w:date="2016-05-03T18:59:00Z" w:initials="DTI">
+    <w:p>
+      <w:pPr>
+        <w:pStyle w:val="Textocomentario"/>
+      </w:pPr>
+      <w:r>
+        <w:rPr>
+          <w:rStyle w:val="Refdecomentario"/>
+        </w:rPr>
+        <w:annotationRef/>
+      </w:r>
+      <w:r>
         <w:t>Despué</w:t>
       </w:r>
       <w:r>
@@ -5686,7 +5574,7 @@
       </w:r>
     </w:p>
   </w:comment>
-  <w:comment w:id="20" w:author="DTI" w:date="2016-05-03T18:54:00Z" w:initials="DTI">
+  <w:comment w:id="21" w:author="DTI" w:date="2016-05-03T18:54:00Z" w:initials="DTI">
     <w:p>
       <w:pPr>
         <w:pStyle w:val="Textocomentario"/>
@@ -5702,7 +5590,7 @@
       </w:r>
     </w:p>
   </w:comment>
-  <w:comment w:id="23" w:author="DTI" w:date="2016-05-03T18:54:00Z" w:initials="DTI">
+  <w:comment w:id="24" w:author="DTI" w:date="2016-05-03T18:54:00Z" w:initials="DTI">
     <w:p>
       <w:pPr>
         <w:pStyle w:val="Textocomentario"/>
@@ -5715,14 +5603,46 @@
       </w:r>
       <w:r>
         <w:t xml:space="preserve">Hagan la lista según estándar de APA </w:t>
+      </w:r>
+    </w:p>
+  </w:comment>
+  <w:comment w:id="25" w:author="david alejandro garcia ruiz" w:date="2016-05-21T12:47:00Z" w:initials="dagr">
+    <w:p>
+      <w:pPr>
+        <w:pStyle w:val="Textocomentario"/>
+      </w:pPr>
+      <w:r>
+        <w:rPr>
+          <w:rStyle w:val="Refdecomentario"/>
+        </w:rPr>
+        <w:annotationRef/>
+      </w:r>
+      <w:r>
+        <w:t>Listo</w:t>
       </w:r>
     </w:p>
   </w:comment>
 </w:comments>
 </file>
 
+<file path=word/commentsExtended.xml><?xml version="1.0" encoding="utf-8"?>
+<w15:commentsEx xmlns:wpc="http://schemas.microsoft.com/office/word/2010/wordprocessingCanvas" xmlns:cx="http://schemas.microsoft.com/office/drawing/2014/chartex" xmlns:cx1="http://schemas.microsoft.com/office/drawing/2015/9/8/chartex" xmlns:mc="http://schemas.openxmlformats.org/markup-compatibility/2006" xmlns:o="urn:schemas-microsoft-com:office:office" xmlns:r="http://schemas.openxmlformats.org/officeDocument/2006/relationships" xmlns:m="http://schemas.openxmlformats.org/officeDocument/2006/math" xmlns:v="urn:schemas-microsoft-com:vml" xmlns:wp14="http://schemas.microsoft.com/office/word/2010/wordprocessingDrawing" xmlns:wp="http://schemas.openxmlformats.org/drawingml/2006/wordprocessingDrawing" xmlns:w10="urn:schemas-microsoft-com:office:word" xmlns:w="http://schemas.openxmlformats.org/wordprocessingml/2006/main" xmlns:w14="http://schemas.microsoft.com/office/word/2010/wordml" xmlns:w15="http://schemas.microsoft.com/office/word/2012/wordml" xmlns:w16se="http://schemas.microsoft.com/office/word/2015/wordml/symex" xmlns:wpg="http://schemas.microsoft.com/office/word/2010/wordprocessingGroup" xmlns:wpi="http://schemas.microsoft.com/office/word/2010/wordprocessingInk" xmlns:wne="http://schemas.microsoft.com/office/word/2006/wordml" xmlns:wps="http://schemas.microsoft.com/office/word/2010/wordprocessingShape" mc:Ignorable="w14 w15 w16se wp14">
+  <w15:commentEx w15:paraId="63AF0908" w15:done="0"/>
+  <w15:commentEx w15:paraId="4CFA56D7" w15:done="0"/>
+  <w15:commentEx w15:paraId="3AE25544" w15:paraIdParent="4CFA56D7" w15:done="0"/>
+  <w15:commentEx w15:paraId="17EDDF68" w15:done="0"/>
+  <w15:commentEx w15:paraId="1BA05A1F" w15:done="0"/>
+  <w15:commentEx w15:paraId="3C3C44A5" w15:paraIdParent="1BA05A1F" w15:done="0"/>
+  <w15:commentEx w15:paraId="71AE19B8" w15:done="0"/>
+  <w15:commentEx w15:paraId="3F1DAC78" w15:done="0"/>
+  <w15:commentEx w15:paraId="706E3E8C" w15:done="0"/>
+  <w15:commentEx w15:paraId="50628196" w15:done="0"/>
+  <w15:commentEx w15:paraId="61240E6C" w15:paraIdParent="50628196" w15:done="0"/>
+</w15:commentsEx>
+</file>
+
 <file path=word/endnotes.xml><?xml version="1.0" encoding="utf-8"?>
-<w:endnotes xmlns:ve="http://schemas.openxmlformats.org/markup-compatibility/2006" xmlns:o="urn:schemas-microsoft-com:office:office" xmlns:r="http://schemas.openxmlformats.org/officeDocument/2006/relationships" xmlns:m="http://schemas.openxmlformats.org/officeDocument/2006/math" xmlns:v="urn:schemas-microsoft-com:vml" xmlns:wp="http://schemas.openxmlformats.org/drawingml/2006/wordprocessingDrawing" xmlns:w10="urn:schemas-microsoft-com:office:word" xmlns:w="http://schemas.openxmlformats.org/wordprocessingml/2006/main" xmlns:wne="http://schemas.microsoft.com/office/word/2006/wordml">
+<w:endnotes xmlns:wpc="http://schemas.microsoft.com/office/word/2010/wordprocessingCanvas" xmlns:cx="http://schemas.microsoft.com/office/drawing/2014/chartex" xmlns:cx1="http://schemas.microsoft.com/office/drawing/2015/9/8/chartex" xmlns:mc="http://schemas.openxmlformats.org/markup-compatibility/2006" xmlns:o="urn:schemas-microsoft-com:office:office" xmlns:r="http://schemas.openxmlformats.org/officeDocument/2006/relationships" xmlns:m="http://schemas.openxmlformats.org/officeDocument/2006/math" xmlns:v="urn:schemas-microsoft-com:vml" xmlns:wp14="http://schemas.microsoft.com/office/word/2010/wordprocessingDrawing" xmlns:wp="http://schemas.openxmlformats.org/drawingml/2006/wordprocessingDrawing" xmlns:w10="urn:schemas-microsoft-com:office:word" xmlns:w="http://schemas.openxmlformats.org/wordprocessingml/2006/main" xmlns:w14="http://schemas.microsoft.com/office/word/2010/wordml" xmlns:w15="http://schemas.microsoft.com/office/word/2012/wordml" xmlns:w16se="http://schemas.microsoft.com/office/word/2015/wordml/symex" xmlns:wpg="http://schemas.microsoft.com/office/word/2010/wordprocessingGroup" xmlns:wpi="http://schemas.microsoft.com/office/word/2010/wordprocessingInk" xmlns:wne="http://schemas.microsoft.com/office/word/2006/wordml" xmlns:wps="http://schemas.microsoft.com/office/word/2010/wordprocessingShape" mc:Ignorable="w14 w15 w16se wp14">
   <w:endnote w:type="separator" w:id="-1">
     <w:p>
       <w:pPr>
@@ -5747,7 +5667,7 @@
 </file>
 
 <file path=word/footer1.xml><?xml version="1.0" encoding="utf-8"?>
-<w:ftr xmlns:ve="http://schemas.openxmlformats.org/markup-compatibility/2006" xmlns:o="urn:schemas-microsoft-com:office:office" xmlns:r="http://schemas.openxmlformats.org/officeDocument/2006/relationships" xmlns:m="http://schemas.openxmlformats.org/officeDocument/2006/math" xmlns:v="urn:schemas-microsoft-com:vml" xmlns:wp="http://schemas.openxmlformats.org/drawingml/2006/wordprocessingDrawing" xmlns:w10="urn:schemas-microsoft-com:office:word" xmlns:w="http://schemas.openxmlformats.org/wordprocessingml/2006/main" xmlns:wne="http://schemas.microsoft.com/office/word/2006/wordml">
+<w:ftr xmlns:wpc="http://schemas.microsoft.com/office/word/2010/wordprocessingCanvas" xmlns:cx="http://schemas.microsoft.com/office/drawing/2014/chartex" xmlns:cx1="http://schemas.microsoft.com/office/drawing/2015/9/8/chartex" xmlns:mc="http://schemas.openxmlformats.org/markup-compatibility/2006" xmlns:o="urn:schemas-microsoft-com:office:office" xmlns:r="http://schemas.openxmlformats.org/officeDocument/2006/relationships" xmlns:m="http://schemas.openxmlformats.org/officeDocument/2006/math" xmlns:v="urn:schemas-microsoft-com:vml" xmlns:wp14="http://schemas.microsoft.com/office/word/2010/wordprocessingDrawing" xmlns:wp="http://schemas.openxmlformats.org/drawingml/2006/wordprocessingDrawing" xmlns:w10="urn:schemas-microsoft-com:office:word" xmlns:w="http://schemas.openxmlformats.org/wordprocessingml/2006/main" xmlns:w14="http://schemas.microsoft.com/office/word/2010/wordml" xmlns:w15="http://schemas.microsoft.com/office/word/2012/wordml" xmlns:w16se="http://schemas.microsoft.com/office/word/2015/wordml/symex" xmlns:wpg="http://schemas.microsoft.com/office/word/2010/wordprocessingGroup" xmlns:wpi="http://schemas.microsoft.com/office/word/2010/wordprocessingInk" xmlns:wne="http://schemas.microsoft.com/office/word/2006/wordml" xmlns:wps="http://schemas.microsoft.com/office/word/2010/wordprocessingShape" mc:Ignorable="w14 w15 w16se wp14">
   <w:p>
     <w:pPr>
       <w:tabs>
@@ -5761,7 +5681,7 @@
       <w:rPr>
         <w:noProof/>
       </w:rPr>
-      <w:pict>
+      <w:pict w14:anchorId="1227A744">
         <v:shape id="Freeform 2" o:spid="_x0000_s2049" style="position:absolute;margin-left:0;margin-top:0;width:434pt;height:1pt;z-index:251672064;visibility:visible;mso-position-horizontal-relative:margin;mso-position-vertical-relative:text;v-text-anchor:middle" coordsize="5518150,1" o:spt="100" o:gfxdata="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" o:allowincell="f" adj="0,,0" path="m,l5518150,e" strokecolor="gray" strokeweight="1pt">
           <v:stroke joinstyle="round"/>
           <v:formulas/>
@@ -5789,7 +5709,7 @@
       <w:rPr>
         <w:noProof/>
       </w:rPr>
-      <w:t>1</w:t>
+      <w:t>6</w:t>
     </w:r>
     <w:r>
       <w:fldChar w:fldCharType="end"/>
@@ -5800,7 +5720,7 @@
 </file>
 
 <file path=word/footnotes.xml><?xml version="1.0" encoding="utf-8"?>
-<w:footnotes xmlns:ve="http://schemas.openxmlformats.org/markup-compatibility/2006" xmlns:o="urn:schemas-microsoft-com:office:office" xmlns:r="http://schemas.openxmlformats.org/officeDocument/2006/relationships" xmlns:m="http://schemas.openxmlformats.org/officeDocument/2006/math" xmlns:v="urn:schemas-microsoft-com:vml" xmlns:wp="http://schemas.openxmlformats.org/drawingml/2006/wordprocessingDrawing" xmlns:w10="urn:schemas-microsoft-com:office:word" xmlns:w="http://schemas.openxmlformats.org/wordprocessingml/2006/main" xmlns:wne="http://schemas.microsoft.com/office/word/2006/wordml">
+<w:footnotes xmlns:wpc="http://schemas.microsoft.com/office/word/2010/wordprocessingCanvas" xmlns:cx="http://schemas.microsoft.com/office/drawing/2014/chartex" xmlns:cx1="http://schemas.microsoft.com/office/drawing/2015/9/8/chartex" xmlns:mc="http://schemas.openxmlformats.org/markup-compatibility/2006" xmlns:o="urn:schemas-microsoft-com:office:office" xmlns:r="http://schemas.openxmlformats.org/officeDocument/2006/relationships" xmlns:m="http://schemas.openxmlformats.org/officeDocument/2006/math" xmlns:v="urn:schemas-microsoft-com:vml" xmlns:wp14="http://schemas.microsoft.com/office/word/2010/wordprocessingDrawing" xmlns:wp="http://schemas.openxmlformats.org/drawingml/2006/wordprocessingDrawing" xmlns:w10="urn:schemas-microsoft-com:office:word" xmlns:w="http://schemas.openxmlformats.org/wordprocessingml/2006/main" xmlns:w14="http://schemas.microsoft.com/office/word/2010/wordml" xmlns:w15="http://schemas.microsoft.com/office/word/2012/wordml" xmlns:w16se="http://schemas.microsoft.com/office/word/2015/wordml/symex" xmlns:wpg="http://schemas.microsoft.com/office/word/2010/wordprocessingGroup" xmlns:wpi="http://schemas.microsoft.com/office/word/2010/wordprocessingInk" xmlns:wne="http://schemas.microsoft.com/office/word/2006/wordml" xmlns:wps="http://schemas.microsoft.com/office/word/2010/wordprocessingShape" mc:Ignorable="w14 w15 w16se wp14">
   <w:footnote w:type="separator" w:id="-1">
     <w:p>
       <w:pPr>
@@ -5825,8 +5745,8 @@
 </file>
 
 <file path=word/numbering.xml><?xml version="1.0" encoding="utf-8"?>
-<w:numbering xmlns:ve="http://schemas.openxmlformats.org/markup-compatibility/2006" xmlns:o="urn:schemas-microsoft-com:office:office" xmlns:r="http://schemas.openxmlformats.org/officeDocument/2006/relationships" xmlns:m="http://schemas.openxmlformats.org/officeDocument/2006/math" xmlns:v="urn:schemas-microsoft-com:vml" xmlns:wp="http://schemas.openxmlformats.org/drawingml/2006/wordprocessingDrawing" xmlns:w10="urn:schemas-microsoft-com:office:word" xmlns:w="http://schemas.openxmlformats.org/wordprocessingml/2006/main" xmlns:wne="http://schemas.microsoft.com/office/word/2006/wordml">
-  <w:abstractNum w:abstractNumId="0">
+<w:numbering xmlns:wpc="http://schemas.microsoft.com/office/word/2010/wordprocessingCanvas" xmlns:cx="http://schemas.microsoft.com/office/drawing/2014/chartex" xmlns:cx1="http://schemas.microsoft.com/office/drawing/2015/9/8/chartex" xmlns:mc="http://schemas.openxmlformats.org/markup-compatibility/2006" xmlns:o="urn:schemas-microsoft-com:office:office" xmlns:r="http://schemas.openxmlformats.org/officeDocument/2006/relationships" xmlns:m="http://schemas.openxmlformats.org/officeDocument/2006/math" xmlns:v="urn:schemas-microsoft-com:vml" xmlns:wp14="http://schemas.microsoft.com/office/word/2010/wordprocessingDrawing" xmlns:wp="http://schemas.openxmlformats.org/drawingml/2006/wordprocessingDrawing" xmlns:w10="urn:schemas-microsoft-com:office:word" xmlns:w="http://schemas.openxmlformats.org/wordprocessingml/2006/main" xmlns:w14="http://schemas.microsoft.com/office/word/2010/wordml" xmlns:w15="http://schemas.microsoft.com/office/word/2012/wordml" xmlns:w16se="http://schemas.microsoft.com/office/word/2015/wordml/symex" xmlns:wpg="http://schemas.microsoft.com/office/word/2010/wordprocessingGroup" xmlns:wpi="http://schemas.microsoft.com/office/word/2010/wordprocessingInk" xmlns:wne="http://schemas.microsoft.com/office/word/2006/wordml" xmlns:wps="http://schemas.microsoft.com/office/word/2010/wordprocessingShape" mc:Ignorable="w14 w15 w16se wp14">
+  <w:abstractNum w:abstractNumId="0" w15:restartNumberingAfterBreak="0">
     <w:nsid w:val="048E613B"/>
     <w:multiLevelType w:val="multilevel"/>
     <w:tmpl w:val="9FDAE7B8"/>
@@ -5945,8 +5865,16 @@
 </w:numbering>
 </file>
 
+<file path=word/people.xml><?xml version="1.0" encoding="utf-8"?>
+<w15:people xmlns:wpc="http://schemas.microsoft.com/office/word/2010/wordprocessingCanvas" xmlns:cx="http://schemas.microsoft.com/office/drawing/2014/chartex" xmlns:cx1="http://schemas.microsoft.com/office/drawing/2015/9/8/chartex" xmlns:mc="http://schemas.openxmlformats.org/markup-compatibility/2006" xmlns:o="urn:schemas-microsoft-com:office:office" xmlns:r="http://schemas.openxmlformats.org/officeDocument/2006/relationships" xmlns:m="http://schemas.openxmlformats.org/officeDocument/2006/math" xmlns:v="urn:schemas-microsoft-com:vml" xmlns:wp14="http://schemas.microsoft.com/office/word/2010/wordprocessingDrawing" xmlns:wp="http://schemas.openxmlformats.org/drawingml/2006/wordprocessingDrawing" xmlns:w10="urn:schemas-microsoft-com:office:word" xmlns:w="http://schemas.openxmlformats.org/wordprocessingml/2006/main" xmlns:w14="http://schemas.microsoft.com/office/word/2010/wordml" xmlns:w15="http://schemas.microsoft.com/office/word/2012/wordml" xmlns:w16se="http://schemas.microsoft.com/office/word/2015/wordml/symex" xmlns:wpg="http://schemas.microsoft.com/office/word/2010/wordprocessingGroup" xmlns:wpi="http://schemas.microsoft.com/office/word/2010/wordprocessingInk" xmlns:wne="http://schemas.microsoft.com/office/word/2006/wordml" xmlns:wps="http://schemas.microsoft.com/office/word/2010/wordprocessingShape" mc:Ignorable="w14 w15 w16se wp14">
+  <w15:person w15:author="david alejandro garcia ruiz">
+    <w15:presenceInfo w15:providerId="Windows Live" w15:userId="33d3684e93dcfd9f"/>
+  </w15:person>
+</w15:people>
+</file>
+
 <file path=word/styles.xml><?xml version="1.0" encoding="utf-8"?>
-<w:styles xmlns:r="http://schemas.openxmlformats.org/officeDocument/2006/relationships" xmlns:w="http://schemas.openxmlformats.org/wordprocessingml/2006/main">
+<w:styles xmlns:mc="http://schemas.openxmlformats.org/markup-compatibility/2006" xmlns:r="http://schemas.openxmlformats.org/officeDocument/2006/relationships" xmlns:w="http://schemas.openxmlformats.org/wordprocessingml/2006/main" xmlns:w14="http://schemas.microsoft.com/office/word/2010/wordml" xmlns:w15="http://schemas.microsoft.com/office/word/2012/wordml" xmlns:w16se="http://schemas.microsoft.com/office/word/2015/wordml/symex" mc:Ignorable="w14 w15 w16se">
   <w:docDefaults>
     <w:rPrDefault>
       <w:rPr>
@@ -5963,144 +5891,378 @@
       </w:pPr>
     </w:pPrDefault>
   </w:docDefaults>
-  <w:latentStyles w:defLockedState="0" w:defUIPriority="99" w:defSemiHidden="1" w:defUnhideWhenUsed="1" w:defQFormat="0" w:count="267">
-    <w:lsdException w:name="Normal" w:semiHidden="0" w:uiPriority="0" w:unhideWhenUsed="0" w:qFormat="1"/>
-    <w:lsdException w:name="heading 1" w:semiHidden="0" w:uiPriority="9" w:unhideWhenUsed="0" w:qFormat="1"/>
-    <w:lsdException w:name="heading 2" w:uiPriority="9" w:qFormat="1"/>
-    <w:lsdException w:name="heading 3" w:uiPriority="9" w:qFormat="1"/>
-    <w:lsdException w:name="heading 4" w:uiPriority="9" w:qFormat="1"/>
-    <w:lsdException w:name="heading 5" w:uiPriority="9" w:qFormat="1"/>
-    <w:lsdException w:name="heading 6" w:uiPriority="9" w:qFormat="1"/>
-    <w:lsdException w:name="heading 7" w:uiPriority="9" w:qFormat="1"/>
-    <w:lsdException w:name="heading 8" w:uiPriority="9" w:qFormat="1"/>
-    <w:lsdException w:name="heading 9" w:uiPriority="9" w:qFormat="1"/>
-    <w:lsdException w:name="toc 1" w:uiPriority="39"/>
-    <w:lsdException w:name="toc 2" w:uiPriority="39"/>
-    <w:lsdException w:name="toc 3" w:uiPriority="39"/>
-    <w:lsdException w:name="toc 4" w:uiPriority="39"/>
-    <w:lsdException w:name="toc 5" w:uiPriority="39"/>
-    <w:lsdException w:name="toc 6" w:uiPriority="39"/>
-    <w:lsdException w:name="toc 7" w:uiPriority="39"/>
-    <w:lsdException w:name="toc 8" w:uiPriority="39"/>
-    <w:lsdException w:name="toc 9" w:uiPriority="39"/>
-    <w:lsdException w:name="caption" w:uiPriority="35" w:qFormat="1"/>
-    <w:lsdException w:name="Title" w:semiHidden="0" w:uiPriority="10" w:unhideWhenUsed="0" w:qFormat="1"/>
-    <w:lsdException w:name="Default Paragraph Font" w:uiPriority="1"/>
-    <w:lsdException w:name="Subtitle" w:semiHidden="0" w:uiPriority="11" w:unhideWhenUsed="0" w:qFormat="1"/>
-    <w:lsdException w:name="Strong" w:semiHidden="0" w:uiPriority="22" w:unhideWhenUsed="0" w:qFormat="1"/>
-    <w:lsdException w:name="Emphasis" w:semiHidden="0" w:uiPriority="20" w:unhideWhenUsed="0" w:qFormat="1"/>
-    <w:lsdException w:name="Table Grid" w:semiHidden="0" w:uiPriority="39" w:unhideWhenUsed="0"/>
-    <w:lsdException w:name="Placeholder Text" w:unhideWhenUsed="0"/>
-    <w:lsdException w:name="No Spacing" w:semiHidden="0" w:uiPriority="1" w:unhideWhenUsed="0" w:qFormat="1"/>
-    <w:lsdException w:name="Light Shading" w:semiHidden="0" w:uiPriority="60" w:unhideWhenUsed="0"/>
-    <w:lsdException w:name="Light List" w:semiHidden="0" w:uiPriority="61" w:unhideWhenUsed="0"/>
-    <w:lsdException w:name="Light Grid" w:semiHidden="0" w:uiPriority="62" w:unhideWhenUsed="0"/>
-    <w:lsdException w:name="Medium Shading 1" w:semiHidden="0" w:uiPriority="63" w:unhideWhenUsed="0"/>
-    <w:lsdException w:name="Medium Shading 2" w:semiHidden="0" w:uiPriority="64" w:unhideWhenUsed="0"/>
-    <w:lsdException w:name="Medium List 1" w:semiHidden="0" w:uiPriority="65" w:unhideWhenUsed="0"/>
-    <w:lsdException w:name="Medium List 2" w:semiHidden="0" w:uiPriority="66" w:unhideWhenUsed="0"/>
-    <w:lsdException w:name="Medium Grid 1" w:semiHidden="0" w:uiPriority="67" w:unhideWhenUsed="0"/>
-    <w:lsdException w:name="Medium Grid 2" w:semiHidden="0" w:uiPriority="68" w:unhideWhenUsed="0"/>
-    <w:lsdException w:name="Medium Grid 3" w:semiHidden="0" w:uiPriority="69" w:unhideWhenUsed="0"/>
-    <w:lsdException w:name="Dark List" w:semiHidden="0" w:uiPriority="70" w:unhideWhenUsed="0"/>
-    <w:lsdException w:name="Colorful Shading" w:semiHidden="0" w:uiPriority="71" w:unhideWhenUsed="0"/>
-    <w:lsdException w:name="Colorful List" w:semiHidden="0" w:uiPriority="72" w:unhideWhenUsed="0"/>
-    <w:lsdException w:name="Colorful Grid" w:semiHidden="0" w:uiPriority="73" w:unhideWhenUsed="0"/>
-    <w:lsdException w:name="Light Shading Accent 1" w:semiHidden="0" w:uiPriority="60" w:unhideWhenUsed="0"/>
-    <w:lsdException w:name="Light List Accent 1" w:semiHidden="0" w:uiPriority="61" w:unhideWhenUsed="0"/>
-    <w:lsdException w:name="Light Grid Accent 1" w:semiHidden="0" w:uiPriority="62" w:unhideWhenUsed="0"/>
-    <w:lsdException w:name="Medium Shading 1 Accent 1" w:semiHidden="0" w:uiPriority="63" w:unhideWhenUsed="0"/>
-    <w:lsdException w:name="Medium Shading 2 Accent 1" w:semiHidden="0" w:uiPriority="64" w:unhideWhenUsed="0"/>
-    <w:lsdException w:name="Medium List 1 Accent 1" w:semiHidden="0" w:uiPriority="65" w:unhideWhenUsed="0"/>
-    <w:lsdException w:name="Revision" w:unhideWhenUsed="0"/>
-    <w:lsdException w:name="List Paragraph" w:semiHidden="0" w:uiPriority="34" w:unhideWhenUsed="0" w:qFormat="1"/>
-    <w:lsdException w:name="Quote" w:semiHidden="0" w:uiPriority="29" w:unhideWhenUsed="0" w:qFormat="1"/>
-    <w:lsdException w:name="Intense Quote" w:semiHidden="0" w:uiPriority="30" w:unhideWhenUsed="0" w:qFormat="1"/>
-    <w:lsdException w:name="Medium List 2 Accent 1" w:semiHidden="0" w:uiPriority="66" w:unhideWhenUsed="0"/>
-    <w:lsdException w:name="Medium Grid 1 Accent 1" w:semiHidden="0" w:uiPriority="67" w:unhideWhenUsed="0"/>
-    <w:lsdException w:name="Medium Grid 2 Accent 1" w:semiHidden="0" w:uiPriority="68" w:unhideWhenUsed="0"/>
-    <w:lsdException w:name="Medium Grid 3 Accent 1" w:semiHidden="0" w:uiPriority="69" w:unhideWhenUsed="0"/>
-    <w:lsdException w:name="Dark List Accent 1" w:semiHidden="0" w:uiPriority="70" w:unhideWhenUsed="0"/>
-    <w:lsdException w:name="Colorful Shading Accent 1" w:semiHidden="0" w:uiPriority="71" w:unhideWhenUsed="0"/>
-    <w:lsdException w:name="Colorful List Accent 1" w:semiHidden="0" w:uiPriority="72" w:unhideWhenUsed="0"/>
-    <w:lsdException w:name="Colorful Grid Accent 1" w:semiHidden="0" w:uiPriority="73" w:unhideWhenUsed="0"/>
-    <w:lsdException w:name="Light Shading Accent 2" w:semiHidden="0" w:uiPriority="60" w:unhideWhenUsed="0"/>
-    <w:lsdException w:name="Light List Accent 2" w:semiHidden="0" w:uiPriority="61" w:unhideWhenUsed="0"/>
-    <w:lsdException w:name="Light Grid Accent 2" w:semiHidden="0" w:uiPriority="62" w:unhideWhenUsed="0"/>
-    <w:lsdException w:name="Medium Shading 1 Accent 2" w:semiHidden="0" w:uiPriority="63" w:unhideWhenUsed="0"/>
-    <w:lsdException w:name="Medium Shading 2 Accent 2" w:semiHidden="0" w:uiPriority="64" w:unhideWhenUsed="0"/>
-    <w:lsdException w:name="Medium List 1 Accent 2" w:semiHidden="0" w:uiPriority="65" w:unhideWhenUsed="0"/>
-    <w:lsdException w:name="Medium List 2 Accent 2" w:semiHidden="0" w:uiPriority="66" w:unhideWhenUsed="0"/>
-    <w:lsdException w:name="Medium Grid 1 Accent 2" w:semiHidden="0" w:uiPriority="67" w:unhideWhenUsed="0"/>
-    <w:lsdException w:name="Medium Grid 2 Accent 2" w:semiHidden="0" w:uiPriority="68" w:unhideWhenUsed="0"/>
-    <w:lsdException w:name="Medium Grid 3 Accent 2" w:semiHidden="0" w:uiPriority="69" w:unhideWhenUsed="0"/>
-    <w:lsdException w:name="Dark List Accent 2" w:semiHidden="0" w:uiPriority="70" w:unhideWhenUsed="0"/>
-    <w:lsdException w:name="Colorful Shading Accent 2" w:semiHidden="0" w:uiPriority="71" w:unhideWhenUsed="0"/>
-    <w:lsdException w:name="Colorful List Accent 2" w:semiHidden="0" w:uiPriority="72" w:unhideWhenUsed="0"/>
-    <w:lsdException w:name="Colorful Grid Accent 2" w:semiHidden="0" w:uiPriority="73" w:unhideWhenUsed="0"/>
-    <w:lsdException w:name="Light Shading Accent 3" w:semiHidden="0" w:uiPriority="60" w:unhideWhenUsed="0"/>
-    <w:lsdException w:name="Light List Accent 3" w:semiHidden="0" w:uiPriority="61" w:unhideWhenUsed="0"/>
-    <w:lsdException w:name="Light Grid Accent 3" w:semiHidden="0" w:uiPriority="62" w:unhideWhenUsed="0"/>
-    <w:lsdException w:name="Medium Shading 1 Accent 3" w:semiHidden="0" w:uiPriority="63" w:unhideWhenUsed="0"/>
-    <w:lsdException w:name="Medium Shading 2 Accent 3" w:semiHidden="0" w:uiPriority="64" w:unhideWhenUsed="0"/>
-    <w:lsdException w:name="Medium List 1 Accent 3" w:semiHidden="0" w:uiPriority="65" w:unhideWhenUsed="0"/>
-    <w:lsdException w:name="Medium List 2 Accent 3" w:semiHidden="0" w:uiPriority="66" w:unhideWhenUsed="0"/>
-    <w:lsdException w:name="Medium Grid 1 Accent 3" w:semiHidden="0" w:uiPriority="67" w:unhideWhenUsed="0"/>
-    <w:lsdException w:name="Medium Grid 2 Accent 3" w:semiHidden="0" w:uiPriority="68" w:unhideWhenUsed="0"/>
-    <w:lsdException w:name="Medium Grid 3 Accent 3" w:semiHidden="0" w:uiPriority="69" w:unhideWhenUsed="0"/>
-    <w:lsdException w:name="Dark List Accent 3" w:semiHidden="0" w:uiPriority="70" w:unhideWhenUsed="0"/>
-    <w:lsdException w:name="Colorful Shading Accent 3" w:semiHidden="0" w:uiPriority="71" w:unhideWhenUsed="0"/>
-    <w:lsdException w:name="Colorful List Accent 3" w:semiHidden="0" w:uiPriority="72" w:unhideWhenUsed="0"/>
-    <w:lsdException w:name="Colorful Grid Accent 3" w:semiHidden="0" w:uiPriority="73" w:unhideWhenUsed="0"/>
-    <w:lsdException w:name="Light Shading Accent 4" w:semiHidden="0" w:uiPriority="60" w:unhideWhenUsed="0"/>
-    <w:lsdException w:name="Light List Accent 4" w:semiHidden="0" w:uiPriority="61" w:unhideWhenUsed="0"/>
-    <w:lsdException w:name="Light Grid Accent 4" w:semiHidden="0" w:uiPriority="62" w:unhideWhenUsed="0"/>
-    <w:lsdException w:name="Medium Shading 1 Accent 4" w:semiHidden="0" w:uiPriority="63" w:unhideWhenUsed="0"/>
-    <w:lsdException w:name="Medium Shading 2 Accent 4" w:semiHidden="0" w:uiPriority="64" w:unhideWhenUsed="0"/>
-    <w:lsdException w:name="Medium List 1 Accent 4" w:semiHidden="0" w:uiPriority="65" w:unhideWhenUsed="0"/>
-    <w:lsdException w:name="Medium List 2 Accent 4" w:semiHidden="0" w:uiPriority="66" w:unhideWhenUsed="0"/>
-    <w:lsdException w:name="Medium Grid 1 Accent 4" w:semiHidden="0" w:uiPriority="67" w:unhideWhenUsed="0"/>
-    <w:lsdException w:name="Medium Grid 2 Accent 4" w:semiHidden="0" w:uiPriority="68" w:unhideWhenUsed="0"/>
-    <w:lsdException w:name="Medium Grid 3 Accent 4" w:semiHidden="0" w:uiPriority="69" w:unhideWhenUsed="0"/>
-    <w:lsdException w:name="Dark List Accent 4" w:semiHidden="0" w:uiPriority="70" w:unhideWhenUsed="0"/>
-    <w:lsdException w:name="Colorful Shading Accent 4" w:semiHidden="0" w:uiPriority="71" w:unhideWhenUsed="0"/>
-    <w:lsdException w:name="Colorful List Accent 4" w:semiHidden="0" w:uiPriority="72" w:unhideWhenUsed="0"/>
-    <w:lsdException w:name="Colorful Grid Accent 4" w:semiHidden="0" w:uiPriority="73" w:unhideWhenUsed="0"/>
-    <w:lsdException w:name="Light Shading Accent 5" w:semiHidden="0" w:uiPriority="60" w:unhideWhenUsed="0"/>
-    <w:lsdException w:name="Light List Accent 5" w:semiHidden="0" w:uiPriority="61" w:unhideWhenUsed="0"/>
-    <w:lsdException w:name="Light Grid Accent 5" w:semiHidden="0" w:uiPriority="62" w:unhideWhenUsed="0"/>
-    <w:lsdException w:name="Medium Shading 1 Accent 5" w:semiHidden="0" w:uiPriority="63" w:unhideWhenUsed="0"/>
-    <w:lsdException w:name="Medium Shading 2 Accent 5" w:semiHidden="0" w:uiPriority="64" w:unhideWhenUsed="0"/>
-    <w:lsdException w:name="Medium List 1 Accent 5" w:semiHidden="0" w:uiPriority="65" w:unhideWhenUsed="0"/>
-    <w:lsdException w:name="Medium List 2 Accent 5" w:semiHidden="0" w:uiPriority="66" w:unhideWhenUsed="0"/>
-    <w:lsdException w:name="Medium Grid 1 Accent 5" w:semiHidden="0" w:uiPriority="67" w:unhideWhenUsed="0"/>
-    <w:lsdException w:name="Medium Grid 2 Accent 5" w:semiHidden="0" w:uiPriority="68" w:unhideWhenUsed="0"/>
-    <w:lsdException w:name="Medium Grid 3 Accent 5" w:semiHidden="0" w:uiPriority="69" w:unhideWhenUsed="0"/>
-    <w:lsdException w:name="Dark List Accent 5" w:semiHidden="0" w:uiPriority="70" w:unhideWhenUsed="0"/>
-    <w:lsdException w:name="Colorful Shading Accent 5" w:semiHidden="0" w:uiPriority="71" w:unhideWhenUsed="0"/>
-    <w:lsdException w:name="Colorful List Accent 5" w:semiHidden="0" w:uiPriority="72" w:unhideWhenUsed="0"/>
-    <w:lsdException w:name="Colorful Grid Accent 5" w:semiHidden="0" w:uiPriority="73" w:unhideWhenUsed="0"/>
-    <w:lsdException w:name="Light Shading Accent 6" w:semiHidden="0" w:uiPriority="60" w:unhideWhenUsed="0"/>
-    <w:lsdException w:name="Light List Accent 6" w:semiHidden="0" w:uiPriority="61" w:unhideWhenUsed="0"/>
-    <w:lsdException w:name="Light Grid Accent 6" w:semiHidden="0" w:uiPriority="62" w:unhideWhenUsed="0"/>
-    <w:lsdException w:name="Medium Shading 1 Accent 6" w:semiHidden="0" w:uiPriority="63" w:unhideWhenUsed="0"/>
-    <w:lsdException w:name="Medium Shading 2 Accent 6" w:semiHidden="0" w:uiPriority="64" w:unhideWhenUsed="0"/>
-    <w:lsdException w:name="Medium List 1 Accent 6" w:semiHidden="0" w:uiPriority="65" w:unhideWhenUsed="0"/>
-    <w:lsdException w:name="Medium List 2 Accent 6" w:semiHidden="0" w:uiPriority="66" w:unhideWhenUsed="0"/>
-    <w:lsdException w:name="Medium Grid 1 Accent 6" w:semiHidden="0" w:uiPriority="67" w:unhideWhenUsed="0"/>
-    <w:lsdException w:name="Medium Grid 2 Accent 6" w:semiHidden="0" w:uiPriority="68" w:unhideWhenUsed="0"/>
-    <w:lsdException w:name="Medium Grid 3 Accent 6" w:semiHidden="0" w:uiPriority="69" w:unhideWhenUsed="0"/>
-    <w:lsdException w:name="Dark List Accent 6" w:semiHidden="0" w:uiPriority="70" w:unhideWhenUsed="0"/>
-    <w:lsdException w:name="Colorful Shading Accent 6" w:semiHidden="0" w:uiPriority="71" w:unhideWhenUsed="0"/>
-    <w:lsdException w:name="Colorful List Accent 6" w:semiHidden="0" w:uiPriority="72" w:unhideWhenUsed="0"/>
-    <w:lsdException w:name="Colorful Grid Accent 6" w:semiHidden="0" w:uiPriority="73" w:unhideWhenUsed="0"/>
-    <w:lsdException w:name="Subtle Emphasis" w:semiHidden="0" w:uiPriority="19" w:unhideWhenUsed="0" w:qFormat="1"/>
-    <w:lsdException w:name="Intense Emphasis" w:semiHidden="0" w:uiPriority="21" w:unhideWhenUsed="0" w:qFormat="1"/>
-    <w:lsdException w:name="Subtle Reference" w:semiHidden="0" w:uiPriority="31" w:unhideWhenUsed="0" w:qFormat="1"/>
-    <w:lsdException w:name="Intense Reference" w:semiHidden="0" w:uiPriority="32" w:unhideWhenUsed="0" w:qFormat="1"/>
-    <w:lsdException w:name="Book Title" w:semiHidden="0" w:uiPriority="33" w:unhideWhenUsed="0" w:qFormat="1"/>
-    <w:lsdException w:name="Bibliography" w:uiPriority="37"/>
-    <w:lsdException w:name="TOC Heading" w:uiPriority="39" w:qFormat="1"/>
+  <w:latentStyles w:defLockedState="0" w:defUIPriority="99" w:defSemiHidden="0" w:defUnhideWhenUsed="0" w:defQFormat="0" w:count="371">
+    <w:lsdException w:name="Normal" w:uiPriority="0" w:qFormat="1"/>
+    <w:lsdException w:name="heading 1" w:uiPriority="9" w:qFormat="1"/>
+    <w:lsdException w:name="heading 2" w:semiHidden="1" w:uiPriority="9" w:unhideWhenUsed="1" w:qFormat="1"/>
+    <w:lsdException w:name="heading 3" w:semiHidden="1" w:uiPriority="9" w:unhideWhenUsed="1" w:qFormat="1"/>
+    <w:lsdException w:name="heading 4" w:semiHidden="1" w:uiPriority="9" w:unhideWhenUsed="1" w:qFormat="1"/>
+    <w:lsdException w:name="heading 5" w:semiHidden="1" w:uiPriority="9" w:unhideWhenUsed="1" w:qFormat="1"/>
+    <w:lsdException w:name="heading 6" w:semiHidden="1" w:uiPriority="9" w:unhideWhenUsed="1" w:qFormat="1"/>
+    <w:lsdException w:name="heading 7" w:semiHidden="1" w:uiPriority="9" w:unhideWhenUsed="1" w:qFormat="1"/>
+    <w:lsdException w:name="heading 8" w:semiHidden="1" w:uiPriority="9" w:unhideWhenUsed="1" w:qFormat="1"/>
+    <w:lsdException w:name="heading 9" w:semiHidden="1" w:uiPriority="9" w:unhideWhenUsed="1" w:qFormat="1"/>
+    <w:lsdException w:name="index 1" w:semiHidden="1" w:unhideWhenUsed="1"/>
+    <w:lsdException w:name="index 2" w:semiHidden="1" w:unhideWhenUsed="1"/>
+    <w:lsdException w:name="index 3" w:semiHidden="1" w:unhideWhenUsed="1"/>
+    <w:lsdException w:name="index 4" w:semiHidden="1" w:unhideWhenUsed="1"/>
+    <w:lsdException w:name="index 5" w:semiHidden="1" w:unhideWhenUsed="1"/>
+    <w:lsdException w:name="index 6" w:semiHidden="1" w:unhideWhenUsed="1"/>
+    <w:lsdException w:name="index 7" w:semiHidden="1" w:unhideWhenUsed="1"/>
+    <w:lsdException w:name="index 8" w:semiHidden="1" w:unhideWhenUsed="1"/>
+    <w:lsdException w:name="index 9" w:semiHidden="1" w:unhideWhenUsed="1"/>
+    <w:lsdException w:name="toc 1" w:semiHidden="1" w:uiPriority="39" w:unhideWhenUsed="1"/>
+    <w:lsdException w:name="toc 2" w:semiHidden="1" w:uiPriority="39" w:unhideWhenUsed="1"/>
+    <w:lsdException w:name="toc 3" w:semiHidden="1" w:uiPriority="39" w:unhideWhenUsed="1"/>
+    <w:lsdException w:name="toc 4" w:semiHidden="1" w:uiPriority="39" w:unhideWhenUsed="1"/>
+    <w:lsdException w:name="toc 5" w:semiHidden="1" w:uiPriority="39" w:unhideWhenUsed="1"/>
+    <w:lsdException w:name="toc 6" w:semiHidden="1" w:uiPriority="39" w:unhideWhenUsed="1"/>
+    <w:lsdException w:name="toc 7" w:semiHidden="1" w:uiPriority="39" w:unhideWhenUsed="1"/>
+    <w:lsdException w:name="toc 8" w:semiHidden="1" w:uiPriority="39" w:unhideWhenUsed="1"/>
+    <w:lsdException w:name="toc 9" w:semiHidden="1" w:uiPriority="39" w:unhideWhenUsed="1"/>
+    <w:lsdException w:name="Normal Indent" w:semiHidden="1" w:unhideWhenUsed="1"/>
+    <w:lsdException w:name="footnote text" w:semiHidden="1" w:unhideWhenUsed="1"/>
+    <w:lsdException w:name="annotation text" w:semiHidden="1" w:unhideWhenUsed="1"/>
+    <w:lsdException w:name="header" w:semiHidden="1" w:unhideWhenUsed="1"/>
+    <w:lsdException w:name="footer" w:semiHidden="1" w:unhideWhenUsed="1"/>
+    <w:lsdException w:name="index heading" w:semiHidden="1" w:unhideWhenUsed="1"/>
+    <w:lsdException w:name="caption" w:semiHidden="1" w:uiPriority="35" w:unhideWhenUsed="1" w:qFormat="1"/>
+    <w:lsdException w:name="table of figures" w:semiHidden="1" w:unhideWhenUsed="1"/>
+    <w:lsdException w:name="envelope address" w:semiHidden="1" w:unhideWhenUsed="1"/>
+    <w:lsdException w:name="envelope return" w:semiHidden="1" w:unhideWhenUsed="1"/>
+    <w:lsdException w:name="footnote reference" w:semiHidden="1" w:unhideWhenUsed="1"/>
+    <w:lsdException w:name="annotation reference" w:semiHidden="1" w:unhideWhenUsed="1"/>
+    <w:lsdException w:name="line number" w:semiHidden="1" w:unhideWhenUsed="1"/>
+    <w:lsdException w:name="page number" w:semiHidden="1" w:unhideWhenUsed="1"/>
+    <w:lsdException w:name="endnote reference" w:semiHidden="1" w:unhideWhenUsed="1"/>
+    <w:lsdException w:name="endnote text" w:semiHidden="1" w:unhideWhenUsed="1"/>
+    <w:lsdException w:name="table of authorities" w:semiHidden="1" w:unhideWhenUsed="1"/>
+    <w:lsdException w:name="macro" w:semiHidden="1" w:unhideWhenUsed="1"/>
+    <w:lsdException w:name="toa heading" w:semiHidden="1" w:unhideWhenUsed="1"/>
+    <w:lsdException w:name="List" w:semiHidden="1" w:unhideWhenUsed="1"/>
+    <w:lsdException w:name="List Bullet" w:semiHidden="1" w:unhideWhenUsed="1"/>
+    <w:lsdException w:name="List Number" w:semiHidden="1" w:unhideWhenUsed="1"/>
+    <w:lsdException w:name="List 2" w:semiHidden="1" w:unhideWhenUsed="1"/>
+    <w:lsdException w:name="List 3" w:semiHidden="1" w:unhideWhenUsed="1"/>
+    <w:lsdException w:name="List 4" w:semiHidden="1" w:unhideWhenUsed="1"/>
+    <w:lsdException w:name="List 5" w:semiHidden="1" w:unhideWhenUsed="1"/>
+    <w:lsdException w:name="List Bullet 2" w:semiHidden="1" w:unhideWhenUsed="1"/>
+    <w:lsdException w:name="List Bullet 3" w:semiHidden="1" w:unhideWhenUsed="1"/>
+    <w:lsdException w:name="List Bullet 4" w:semiHidden="1" w:unhideWhenUsed="1"/>
+    <w:lsdException w:name="List Bullet 5" w:semiHidden="1" w:unhideWhenUsed="1"/>
+    <w:lsdException w:name="List Number 2" w:semiHidden="1" w:unhideWhenUsed="1"/>
+    <w:lsdException w:name="List Number 3" w:semiHidden="1" w:unhideWhenUsed="1"/>
+    <w:lsdException w:name="List Number 4" w:semiHidden="1" w:unhideWhenUsed="1"/>
+    <w:lsdException w:name="List Number 5" w:semiHidden="1" w:unhideWhenUsed="1"/>
+    <w:lsdException w:name="Title" w:uiPriority="10" w:qFormat="1"/>
+    <w:lsdException w:name="Closing" w:semiHidden="1" w:unhideWhenUsed="1"/>
+    <w:lsdException w:name="Signature" w:semiHidden="1" w:unhideWhenUsed="1"/>
+    <w:lsdException w:name="Default Paragraph Font" w:semiHidden="1" w:uiPriority="1" w:unhideWhenUsed="1"/>
+    <w:lsdException w:name="Body Text" w:semiHidden="1" w:unhideWhenUsed="1"/>
+    <w:lsdException w:name="Body Text Indent" w:semiHidden="1" w:unhideWhenUsed="1"/>
+    <w:lsdException w:name="List Continue" w:semiHidden="1" w:unhideWhenUsed="1"/>
+    <w:lsdException w:name="List Continue 2" w:semiHidden="1" w:unhideWhenUsed="1"/>
+    <w:lsdException w:name="List Continue 3" w:semiHidden="1" w:unhideWhenUsed="1"/>
+    <w:lsdException w:name="List Continue 4" w:semiHidden="1" w:unhideWhenUsed="1"/>
+    <w:lsdException w:name="List Continue 5" w:semiHidden="1" w:unhideWhenUsed="1"/>
+    <w:lsdException w:name="Message Header" w:semiHidden="1" w:unhideWhenUsed="1"/>
+    <w:lsdException w:name="Subtitle" w:uiPriority="11" w:qFormat="1"/>
+    <w:lsdException w:name="Salutation" w:semiHidden="1" w:unhideWhenUsed="1"/>
+    <w:lsdException w:name="Date" w:semiHidden="1" w:unhideWhenUsed="1"/>
+    <w:lsdException w:name="Body Text First Indent" w:semiHidden="1" w:unhideWhenUsed="1"/>
+    <w:lsdException w:name="Body Text First Indent 2" w:semiHidden="1" w:unhideWhenUsed="1"/>
+    <w:lsdException w:name="Note Heading" w:semiHidden="1" w:unhideWhenUsed="1"/>
+    <w:lsdException w:name="Body Text 2" w:semiHidden="1" w:unhideWhenUsed="1"/>
+    <w:lsdException w:name="Body Text 3" w:semiHidden="1" w:unhideWhenUsed="1"/>
+    <w:lsdException w:name="Body Text Indent 2" w:semiHidden="1" w:unhideWhenUsed="1"/>
+    <w:lsdException w:name="Body Text Indent 3" w:semiHidden="1" w:unhideWhenUsed="1"/>
+    <w:lsdException w:name="Block Text" w:semiHidden="1" w:unhideWhenUsed="1"/>
+    <w:lsdException w:name="Hyperlink" w:semiHidden="1" w:unhideWhenUsed="1"/>
+    <w:lsdException w:name="FollowedHyperlink" w:semiHidden="1" w:unhideWhenUsed="1"/>
+    <w:lsdException w:name="Strong" w:uiPriority="22" w:qFormat="1"/>
+    <w:lsdException w:name="Emphasis" w:uiPriority="20" w:qFormat="1"/>
+    <w:lsdException w:name="Document Map" w:semiHidden="1" w:unhideWhenUsed="1"/>
+    <w:lsdException w:name="Plain Text" w:semiHidden="1" w:unhideWhenUsed="1"/>
+    <w:lsdException w:name="E-mail Signature" w:semiHidden="1" w:unhideWhenUsed="1"/>
+    <w:lsdException w:name="HTML Top of Form" w:semiHidden="1" w:unhideWhenUsed="1"/>
+    <w:lsdException w:name="HTML Bottom of Form" w:semiHidden="1" w:unhideWhenUsed="1"/>
+    <w:lsdException w:name="Normal (Web)" w:semiHidden="1" w:unhideWhenUsed="1"/>
+    <w:lsdException w:name="HTML Acronym" w:semiHidden="1" w:unhideWhenUsed="1"/>
+    <w:lsdException w:name="HTML Address" w:semiHidden="1" w:unhideWhenUsed="1"/>
+    <w:lsdException w:name="HTML Cite" w:semiHidden="1" w:unhideWhenUsed="1"/>
+    <w:lsdException w:name="HTML Code" w:semiHidden="1" w:unhideWhenUsed="1"/>
+    <w:lsdException w:name="HTML Definition" w:semiHidden="1" w:unhideWhenUsed="1"/>
+    <w:lsdException w:name="HTML Keyboard" w:semiHidden="1" w:unhideWhenUsed="1"/>
+    <w:lsdException w:name="HTML Preformatted" w:semiHidden="1" w:unhideWhenUsed="1"/>
+    <w:lsdException w:name="HTML Sample" w:semiHidden="1" w:unhideWhenUsed="1"/>
+    <w:lsdException w:name="HTML Typewriter" w:semiHidden="1" w:unhideWhenUsed="1"/>
+    <w:lsdException w:name="HTML Variable" w:semiHidden="1" w:unhideWhenUsed="1"/>
+    <w:lsdException w:name="Normal Table" w:semiHidden="1" w:unhideWhenUsed="1"/>
+    <w:lsdException w:name="annotation subject" w:semiHidden="1" w:unhideWhenUsed="1"/>
+    <w:lsdException w:name="No List" w:semiHidden="1" w:unhideWhenUsed="1"/>
+    <w:lsdException w:name="Outline List 1" w:semiHidden="1" w:unhideWhenUsed="1"/>
+    <w:lsdException w:name="Outline List 2" w:semiHidden="1" w:unhideWhenUsed="1"/>
+    <w:lsdException w:name="Outline List 3" w:semiHidden="1" w:unhideWhenUsed="1"/>
+    <w:lsdException w:name="Table Simple 1" w:semiHidden="1" w:unhideWhenUsed="1"/>
+    <w:lsdException w:name="Table Simple 2" w:semiHidden="1" w:unhideWhenUsed="1"/>
+    <w:lsdException w:name="Table Simple 3" w:semiHidden="1" w:unhideWhenUsed="1"/>
+    <w:lsdException w:name="Table Classic 1" w:semiHidden="1" w:unhideWhenUsed="1"/>
+    <w:lsdException w:name="Table Classic 2" w:semiHidden="1" w:unhideWhenUsed="1"/>
+    <w:lsdException w:name="Table Classic 3" w:semiHidden="1" w:unhideWhenUsed="1"/>
+    <w:lsdException w:name="Table Classic 4" w:semiHidden="1" w:unhideWhenUsed="1"/>
+    <w:lsdException w:name="Table Colorful 1" w:semiHidden="1" w:unhideWhenUsed="1"/>
+    <w:lsdException w:name="Table Colorful 2" w:semiHidden="1" w:unhideWhenUsed="1"/>
+    <w:lsdException w:name="Table Colorful 3" w:semiHidden="1" w:unhideWhenUsed="1"/>
+    <w:lsdException w:name="Table Columns 1" w:semiHidden="1" w:unhideWhenUsed="1"/>
+    <w:lsdException w:name="Table Columns 2" w:semiHidden="1" w:unhideWhenUsed="1"/>
+    <w:lsdException w:name="Table Columns 3" w:semiHidden="1" w:unhideWhenUsed="1"/>
+    <w:lsdException w:name="Table Columns 4" w:semiHidden="1" w:unhideWhenUsed="1"/>
+    <w:lsdException w:name="Table Columns 5" w:semiHidden="1" w:unhideWhenUsed="1"/>
+    <w:lsdException w:name="Table Grid 1" w:semiHidden="1" w:unhideWhenUsed="1"/>
+    <w:lsdException w:name="Table Grid 2" w:semiHidden="1" w:unhideWhenUsed="1"/>
+    <w:lsdException w:name="Table Grid 3" w:semiHidden="1" w:unhideWhenUsed="1"/>
+    <w:lsdException w:name="Table Grid 4" w:semiHidden="1" w:unhideWhenUsed="1"/>
+    <w:lsdException w:name="Table Grid 5" w:semiHidden="1" w:unhideWhenUsed="1"/>
+    <w:lsdException w:name="Table Grid 6" w:semiHidden="1" w:unhideWhenUsed="1"/>
+    <w:lsdException w:name="Table Grid 7" w:semiHidden="1" w:unhideWhenUsed="1"/>
+    <w:lsdException w:name="Table Grid 8" w:semiHidden="1" w:unhideWhenUsed="1"/>
+    <w:lsdException w:name="Table List 1" w:semiHidden="1" w:unhideWhenUsed="1"/>
+    <w:lsdException w:name="Table List 2" w:semiHidden="1" w:unhideWhenUsed="1"/>
+    <w:lsdException w:name="Table List 3" w:semiHidden="1" w:unhideWhenUsed="1"/>
+    <w:lsdException w:name="Table List 4" w:semiHidden="1" w:unhideWhenUsed="1"/>
+    <w:lsdException w:name="Table List 5" w:semiHidden="1" w:unhideWhenUsed="1"/>
+    <w:lsdException w:name="Table List 6" w:semiHidden="1" w:unhideWhenUsed="1"/>
+    <w:lsdException w:name="Table List 7" w:semiHidden="1" w:unhideWhenUsed="1"/>
+    <w:lsdException w:name="Table List 8" w:semiHidden="1" w:unhideWhenUsed="1"/>
+    <w:lsdException w:name="Table 3D effects 1" w:semiHidden="1" w:unhideWhenUsed="1"/>
+    <w:lsdException w:name="Table 3D effects 2" w:semiHidden="1" w:unhideWhenUsed="1"/>
+    <w:lsdException w:name="Table 3D effects 3" w:semiHidden="1" w:unhideWhenUsed="1"/>
+    <w:lsdException w:name="Table Contemporary" w:semiHidden="1" w:unhideWhenUsed="1"/>
+    <w:lsdException w:name="Table Elegant" w:semiHidden="1" w:unhideWhenUsed="1"/>
+    <w:lsdException w:name="Table Professional" w:semiHidden="1" w:unhideWhenUsed="1"/>
+    <w:lsdException w:name="Table Subtle 1" w:semiHidden="1" w:unhideWhenUsed="1"/>
+    <w:lsdException w:name="Table Subtle 2" w:semiHidden="1" w:unhideWhenUsed="1"/>
+    <w:lsdException w:name="Table Web 1" w:semiHidden="1" w:unhideWhenUsed="1"/>
+    <w:lsdException w:name="Table Web 2" w:semiHidden="1" w:unhideWhenUsed="1"/>
+    <w:lsdException w:name="Table Web 3" w:semiHidden="1" w:unhideWhenUsed="1"/>
+    <w:lsdException w:name="Balloon Text" w:semiHidden="1" w:unhideWhenUsed="1"/>
+    <w:lsdException w:name="Table Grid" w:uiPriority="39"/>
+    <w:lsdException w:name="Table Theme" w:semiHidden="1" w:unhideWhenUsed="1"/>
+    <w:lsdException w:name="Placeholder Text" w:semiHidden="1"/>
+    <w:lsdException w:name="No Spacing" w:uiPriority="1" w:qFormat="1"/>
+    <w:lsdException w:name="Light Shading" w:uiPriority="60"/>
+    <w:lsdException w:name="Light List" w:uiPriority="61"/>
+    <w:lsdException w:name="Light Grid" w:uiPriority="62"/>
+    <w:lsdException w:name="Medium Shading 1" w:uiPriority="63"/>
+    <w:lsdException w:name="Medium Shading 2" w:uiPriority="64"/>
+    <w:lsdException w:name="Medium List 1" w:uiPriority="65"/>
+    <w:lsdException w:name="Medium List 2" w:uiPriority="66"/>
+    <w:lsdException w:name="Medium Grid 1" w:uiPriority="67"/>
+    <w:lsdException w:name="Medium Grid 2" w:uiPriority="68"/>
+    <w:lsdException w:name="Medium Grid 3" w:uiPriority="69"/>
+    <w:lsdException w:name="Dark List" w:uiPriority="70"/>
+    <w:lsdException w:name="Colorful Shading" w:uiPriority="71"/>
+    <w:lsdException w:name="Colorful List" w:uiPriority="72"/>
+    <w:lsdException w:name="Colorful Grid" w:uiPriority="73"/>
+    <w:lsdException w:name="Light Shading Accent 1" w:uiPriority="60"/>
+    <w:lsdException w:name="Light List Accent 1" w:uiPriority="61"/>
+    <w:lsdException w:name="Light Grid Accent 1" w:uiPriority="62"/>
+    <w:lsdException w:name="Medium Shading 1 Accent 1" w:uiPriority="63"/>
+    <w:lsdException w:name="Medium Shading 2 Accent 1" w:uiPriority="64"/>
+    <w:lsdException w:name="Medium List 1 Accent 1" w:uiPriority="65"/>
+    <w:lsdException w:name="Revision" w:semiHidden="1"/>
+    <w:lsdException w:name="List Paragraph" w:uiPriority="34" w:qFormat="1"/>
+    <w:lsdException w:name="Quote" w:uiPriority="29" w:qFormat="1"/>
+    <w:lsdException w:name="Intense Quote" w:uiPriority="30" w:qFormat="1"/>
+    <w:lsdException w:name="Medium List 2 Accent 1" w:uiPriority="66"/>
+    <w:lsdException w:name="Medium Grid 1 Accent 1" w:uiPriority="67"/>
+    <w:lsdException w:name="Medium Grid 2 Accent 1" w:uiPriority="68"/>
+    <w:lsdException w:name="Medium Grid 3 Accent 1" w:uiPriority="69"/>
+    <w:lsdException w:name="Dark List Accent 1" w:uiPriority="70"/>
+    <w:lsdException w:name="Colorful Shading Accent 1" w:uiPriority="71"/>
+    <w:lsdException w:name="Colorful List Accent 1" w:uiPriority="72"/>
+    <w:lsdException w:name="Colorful Grid Accent 1" w:uiPriority="73"/>
+    <w:lsdException w:name="Light Shading Accent 2" w:uiPriority="60"/>
+    <w:lsdException w:name="Light List Accent 2" w:uiPriority="61"/>
+    <w:lsdException w:name="Light Grid Accent 2" w:uiPriority="62"/>
+    <w:lsdException w:name="Medium Shading 1 Accent 2" w:uiPriority="63"/>
+    <w:lsdException w:name="Medium Shading 2 Accent 2" w:uiPriority="64"/>
+    <w:lsdException w:name="Medium List 1 Accent 2" w:uiPriority="65"/>
+    <w:lsdException w:name="Medium List 2 Accent 2" w:uiPriority="66"/>
+    <w:lsdException w:name="Medium Grid 1 Accent 2" w:uiPriority="67"/>
+    <w:lsdException w:name="Medium Grid 2 Accent 2" w:uiPriority="68"/>
+    <w:lsdException w:name="Medium Grid 3 Accent 2" w:uiPriority="69"/>
+    <w:lsdException w:name="Dark List Accent 2" w:uiPriority="70"/>
+    <w:lsdException w:name="Colorful Shading Accent 2" w:uiPriority="71"/>
+    <w:lsdException w:name="Colorful List Accent 2" w:uiPriority="72"/>
+    <w:lsdException w:name="Colorful Grid Accent 2" w:uiPriority="73"/>
+    <w:lsdException w:name="Light Shading Accent 3" w:uiPriority="60"/>
+    <w:lsdException w:name="Light List Accent 3" w:uiPriority="61"/>
+    <w:lsdException w:name="Light Grid Accent 3" w:uiPriority="62"/>
+    <w:lsdException w:name="Medium Shading 1 Accent 3" w:uiPriority="63"/>
+    <w:lsdException w:name="Medium Shading 2 Accent 3" w:uiPriority="64"/>
+    <w:lsdException w:name="Medium List 1 Accent 3" w:uiPriority="65"/>
+    <w:lsdException w:name="Medium List 2 Accent 3" w:uiPriority="66"/>
+    <w:lsdException w:name="Medium Grid 1 Accent 3" w:uiPriority="67"/>
+    <w:lsdException w:name="Medium Grid 2 Accent 3" w:uiPriority="68"/>
+    <w:lsdException w:name="Medium Grid 3 Accent 3" w:uiPriority="69"/>
+    <w:lsdException w:name="Dark List Accent 3" w:uiPriority="70"/>
+    <w:lsdException w:name="Colorful Shading Accent 3" w:uiPriority="71"/>
+    <w:lsdException w:name="Colorful List Accent 3" w:uiPriority="72"/>
+    <w:lsdException w:name="Colorful Grid Accent 3" w:uiPriority="73"/>
+    <w:lsdException w:name="Light Shading Accent 4" w:uiPriority="60"/>
+    <w:lsdException w:name="Light List Accent 4" w:uiPriority="61"/>
+    <w:lsdException w:name="Light Grid Accent 4" w:uiPriority="62"/>
+    <w:lsdException w:name="Medium Shading 1 Accent 4" w:uiPriority="63"/>
+    <w:lsdException w:name="Medium Shading 2 Accent 4" w:uiPriority="64"/>
+    <w:lsdException w:name="Medium List 1 Accent 4" w:uiPriority="65"/>
+    <w:lsdException w:name="Medium List 2 Accent 4" w:uiPriority="66"/>
+    <w:lsdException w:name="Medium Grid 1 Accent 4" w:uiPriority="67"/>
+    <w:lsdException w:name="Medium Grid 2 Accent 4" w:uiPriority="68"/>
+    <w:lsdException w:name="Medium Grid 3 Accent 4" w:uiPriority="69"/>
+    <w:lsdException w:name="Dark List Accent 4" w:uiPriority="70"/>
+    <w:lsdException w:name="Colorful Shading Accent 4" w:uiPriority="71"/>
+    <w:lsdException w:name="Colorful List Accent 4" w:uiPriority="72"/>
+    <w:lsdException w:name="Colorful Grid Accent 4" w:uiPriority="73"/>
+    <w:lsdException w:name="Light Shading Accent 5" w:uiPriority="60"/>
+    <w:lsdException w:name="Light List Accent 5" w:uiPriority="61"/>
+    <w:lsdException w:name="Light Grid Accent 5" w:uiPriority="62"/>
+    <w:lsdException w:name="Medium Shading 1 Accent 5" w:uiPriority="63"/>
+    <w:lsdException w:name="Medium Shading 2 Accent 5" w:uiPriority="64"/>
+    <w:lsdException w:name="Medium List 1 Accent 5" w:uiPriority="65"/>
+    <w:lsdException w:name="Medium List 2 Accent 5" w:uiPriority="66"/>
+    <w:lsdException w:name="Medium Grid 1 Accent 5" w:uiPriority="67"/>
+    <w:lsdException w:name="Medium Grid 2 Accent 5" w:uiPriority="68"/>
+    <w:lsdException w:name="Medium Grid 3 Accent 5" w:uiPriority="69"/>
+    <w:lsdException w:name="Dark List Accent 5" w:uiPriority="70"/>
+    <w:lsdException w:name="Colorful Shading Accent 5" w:uiPriority="71"/>
+    <w:lsdException w:name="Colorful List Accent 5" w:uiPriority="72"/>
+    <w:lsdException w:name="Colorful Grid Accent 5" w:uiPriority="73"/>
+    <w:lsdException w:name="Light Shading Accent 6" w:uiPriority="60"/>
+    <w:lsdException w:name="Light List Accent 6" w:uiPriority="61"/>
+    <w:lsdException w:name="Light Grid Accent 6" w:uiPriority="62"/>
+    <w:lsdException w:name="Medium Shading 1 Accent 6" w:uiPriority="63"/>
+    <w:lsdException w:name="Medium Shading 2 Accent 6" w:uiPriority="64"/>
+    <w:lsdException w:name="Medium List 1 Accent 6" w:uiPriority="65"/>
+    <w:lsdException w:name="Medium List 2 Accent 6" w:uiPriority="66"/>
+    <w:lsdException w:name="Medium Grid 1 Accent 6" w:uiPriority="67"/>
+    <w:lsdException w:name="Medium Grid 2 Accent 6" w:uiPriority="68"/>
+    <w:lsdException w:name="Medium Grid 3 Accent 6" w:uiPriority="69"/>
+    <w:lsdException w:name="Dark List Accent 6" w:uiPriority="70"/>
+    <w:lsdException w:name="Colorful Shading Accent 6" w:uiPriority="71"/>
+    <w:lsdException w:name="Colorful List Accent 6" w:uiPriority="72"/>
+    <w:lsdException w:name="Colorful Grid Accent 6" w:uiPriority="73"/>
+    <w:lsdException w:name="Subtle Emphasis" w:uiPriority="19" w:qFormat="1"/>
+    <w:lsdException w:name="Intense Emphasis" w:uiPriority="21" w:qFormat="1"/>
+    <w:lsdException w:name="Subtle Reference" w:uiPriority="31" w:qFormat="1"/>
+    <w:lsdException w:name="Intense Reference" w:uiPriority="32" w:qFormat="1"/>
+    <w:lsdException w:name="Book Title" w:uiPriority="33" w:qFormat="1"/>
+    <w:lsdException w:name="Bibliography" w:semiHidden="1" w:uiPriority="37" w:unhideWhenUsed="1"/>
+    <w:lsdException w:name="TOC Heading" w:semiHidden="1" w:uiPriority="39" w:unhideWhenUsed="1" w:qFormat="1"/>
+    <w:lsdException w:name="Plain Table 1" w:uiPriority="41"/>
+    <w:lsdException w:name="Plain Table 2" w:uiPriority="42"/>
+    <w:lsdException w:name="Plain Table 3" w:uiPriority="43"/>
+    <w:lsdException w:name="Plain Table 4" w:uiPriority="44"/>
+    <w:lsdException w:name="Plain Table 5" w:uiPriority="45"/>
+    <w:lsdException w:name="Grid Table Light" w:uiPriority="40"/>
+    <w:lsdException w:name="Grid Table 1 Light" w:uiPriority="46"/>
+    <w:lsdException w:name="Grid Table 2" w:uiPriority="47"/>
+    <w:lsdException w:name="Grid Table 3" w:uiPriority="48"/>
+    <w:lsdException w:name="Grid Table 4" w:uiPriority="49"/>
+    <w:lsdException w:name="Grid Table 5 Dark" w:uiPriority="50"/>
+    <w:lsdException w:name="Grid Table 6 Colorful" w:uiPriority="51"/>
+    <w:lsdException w:name="Grid Table 7 Colorful" w:uiPriority="52"/>
+    <w:lsdException w:name="Grid Table 1 Light Accent 1" w:uiPriority="46"/>
+    <w:lsdException w:name="Grid Table 2 Accent 1" w:uiPriority="47"/>
+    <w:lsdException w:name="Grid Table 3 Accent 1" w:uiPriority="48"/>
+    <w:lsdException w:name="Grid Table 4 Accent 1" w:uiPriority="49"/>
+    <w:lsdException w:name="Grid Table 5 Dark Accent 1" w:uiPriority="50"/>
+    <w:lsdException w:name="Grid Table 6 Colorful Accent 1" w:uiPriority="51"/>
+    <w:lsdException w:name="Grid Table 7 Colorful Accent 1" w:uiPriority="52"/>
+    <w:lsdException w:name="Grid Table 1 Light Accent 2" w:uiPriority="46"/>
+    <w:lsdException w:name="Grid Table 2 Accent 2" w:uiPriority="47"/>
+    <w:lsdException w:name="Grid Table 3 Accent 2" w:uiPriority="48"/>
+    <w:lsdException w:name="Grid Table 4 Accent 2" w:uiPriority="49"/>
+    <w:lsdException w:name="Grid Table 5 Dark Accent 2" w:uiPriority="50"/>
+    <w:lsdException w:name="Grid Table 6 Colorful Accent 2" w:uiPriority="51"/>
+    <w:lsdException w:name="Grid Table 7 Colorful Accent 2" w:uiPriority="52"/>
+    <w:lsdException w:name="Grid Table 1 Light Accent 3" w:uiPriority="46"/>
+    <w:lsdException w:name="Grid Table 2 Accent 3" w:uiPriority="47"/>
+    <w:lsdException w:name="Grid Table 3 Accent 3" w:uiPriority="48"/>
+    <w:lsdException w:name="Grid Table 4 Accent 3" w:uiPriority="49"/>
+    <w:lsdException w:name="Grid Table 5 Dark Accent 3" w:uiPriority="50"/>
+    <w:lsdException w:name="Grid Table 6 Colorful Accent 3" w:uiPriority="51"/>
+    <w:lsdException w:name="Grid Table 7 Colorful Accent 3" w:uiPriority="52"/>
+    <w:lsdException w:name="Grid Table 1 Light Accent 4" w:uiPriority="46"/>
+    <w:lsdException w:name="Grid Table 2 Accent 4" w:uiPriority="47"/>
+    <w:lsdException w:name="Grid Table 3 Accent 4" w:uiPriority="48"/>
+    <w:lsdException w:name="Grid Table 4 Accent 4" w:uiPriority="49"/>
+    <w:lsdException w:name="Grid Table 5 Dark Accent 4" w:uiPriority="50"/>
+    <w:lsdException w:name="Grid Table 6 Colorful Accent 4" w:uiPriority="51"/>
+    <w:lsdException w:name="Grid Table 7 Colorful Accent 4" w:uiPriority="52"/>
+    <w:lsdException w:name="Grid Table 1 Light Accent 5" w:uiPriority="46"/>
+    <w:lsdException w:name="Grid Table 2 Accent 5" w:uiPriority="47"/>
+    <w:lsdException w:name="Grid Table 3 Accent 5" w:uiPriority="48"/>
+    <w:lsdException w:name="Grid Table 4 Accent 5" w:uiPriority="49"/>
+    <w:lsdException w:name="Grid Table 5 Dark Accent 5" w:uiPriority="50"/>
+    <w:lsdException w:name="Grid Table 6 Colorful Accent 5" w:uiPriority="51"/>
+    <w:lsdException w:name="Grid Table 7 Colorful Accent 5" w:uiPriority="52"/>
+    <w:lsdException w:name="Grid Table 1 Light Accent 6" w:uiPriority="46"/>
+    <w:lsdException w:name="Grid Table 2 Accent 6" w:uiPriority="47"/>
+    <w:lsdException w:name="Grid Table 3 Accent 6" w:uiPriority="48"/>
+    <w:lsdException w:name="Grid Table 4 Accent 6" w:uiPriority="49"/>
+    <w:lsdException w:name="Grid Table 5 Dark Accent 6" w:uiPriority="50"/>
+    <w:lsdException w:name="Grid Table 6 Colorful Accent 6" w:uiPriority="51"/>
+    <w:lsdException w:name="Grid Table 7 Colorful Accent 6" w:uiPriority="52"/>
+    <w:lsdException w:name="List Table 1 Light" w:uiPriority="46"/>
+    <w:lsdException w:name="List Table 2" w:uiPriority="47"/>
+    <w:lsdException w:name="List Table 3" w:uiPriority="48"/>
+    <w:lsdException w:name="List Table 4" w:uiPriority="49"/>
+    <w:lsdException w:name="List Table 5 Dark" w:uiPriority="50"/>
+    <w:lsdException w:name="List Table 6 Colorful" w:uiPriority="51"/>
+    <w:lsdException w:name="List Table 7 Colorful" w:uiPriority="52"/>
+    <w:lsdException w:name="List Table 1 Light Accent 1" w:uiPriority="46"/>
+    <w:lsdException w:name="List Table 2 Accent 1" w:uiPriority="47"/>
+    <w:lsdException w:name="List Table 3 Accent 1" w:uiPriority="48"/>
+    <w:lsdException w:name="List Table 4 Accent 1" w:uiPriority="49"/>
+    <w:lsdException w:name="List Table 5 Dark Accent 1" w:uiPriority="50"/>
+    <w:lsdException w:name="List Table 6 Colorful Accent 1" w:uiPriority="51"/>
+    <w:lsdException w:name="List Table 7 Colorful Accent 1" w:uiPriority="52"/>
+    <w:lsdException w:name="List Table 1 Light Accent 2" w:uiPriority="46"/>
+    <w:lsdException w:name="List Table 2 Accent 2" w:uiPriority="47"/>
+    <w:lsdException w:name="List Table 3 Accent 2" w:uiPriority="48"/>
+    <w:lsdException w:name="List Table 4 Accent 2" w:uiPriority="49"/>
+    <w:lsdException w:name="List Table 5 Dark Accent 2" w:uiPriority="50"/>
+    <w:lsdException w:name="List Table 6 Colorful Accent 2" w:uiPriority="51"/>
+    <w:lsdException w:name="List Table 7 Colorful Accent 2" w:uiPriority="52"/>
+    <w:lsdException w:name="List Table 1 Light Accent 3" w:uiPriority="46"/>
+    <w:lsdException w:name="List Table 2 Accent 3" w:uiPriority="47"/>
+    <w:lsdException w:name="List Table 3 Accent 3" w:uiPriority="48"/>
+    <w:lsdException w:name="List Table 4 Accent 3" w:uiPriority="49"/>
+    <w:lsdException w:name="List Table 5 Dark Accent 3" w:uiPriority="50"/>
+    <w:lsdException w:name="List Table 6 Colorful Accent 3" w:uiPriority="51"/>
+    <w:lsdException w:name="List Table 7 Colorful Accent 3" w:uiPriority="52"/>
+    <w:lsdException w:name="List Table 1 Light Accent 4" w:uiPriority="46"/>
+    <w:lsdException w:name="List Table 2 Accent 4" w:uiPriority="47"/>
+    <w:lsdException w:name="List Table 3 Accent 4" w:uiPriority="48"/>
+    <w:lsdException w:name="List Table 4 Accent 4" w:uiPriority="49"/>
+    <w:lsdException w:name="List Table 5 Dark Accent 4" w:uiPriority="50"/>
+    <w:lsdException w:name="List Table 6 Colorful Accent 4" w:uiPriority="51"/>
+    <w:lsdException w:name="List Table 7 Colorful Accent 4" w:uiPriority="52"/>
+    <w:lsdException w:name="List Table 1 Light Accent 5" w:uiPriority="46"/>
+    <w:lsdException w:name="List Table 2 Accent 5" w:uiPriority="47"/>
+    <w:lsdException w:name="List Table 3 Accent 5" w:uiPriority="48"/>
+    <w:lsdException w:name="List Table 4 Accent 5" w:uiPriority="49"/>
+    <w:lsdException w:name="List Table 5 Dark Accent 5" w:uiPriority="50"/>
+    <w:lsdException w:name="List Table 6 Colorful Accent 5" w:uiPriority="51"/>
+    <w:lsdException w:name="List Table 7 Colorful Accent 5" w:uiPriority="52"/>
+    <w:lsdException w:name="List Table 1 Light Accent 6" w:uiPriority="46"/>
+    <w:lsdException w:name="List Table 2 Accent 6" w:uiPriority="47"/>
+    <w:lsdException w:name="List Table 3 Accent 6" w:uiPriority="48"/>
+    <w:lsdException w:name="List Table 4 Accent 6" w:uiPriority="49"/>
+    <w:lsdException w:name="List Table 5 Dark Accent 6" w:uiPriority="50"/>
+    <w:lsdException w:name="List Table 6 Colorful Accent 6" w:uiPriority="51"/>
+    <w:lsdException w:name="List Table 7 Colorful Accent 6" w:uiPriority="52"/>
   </w:latentStyles>
   <w:style w:type="paragraph" w:default="1" w:styleId="Normal">
     <w:name w:val="Normal"/>
@@ -6225,7 +6387,6 @@
     <w:uiPriority w:val="99"/>
     <w:semiHidden/>
     <w:unhideWhenUsed/>
-    <w:qFormat/>
     <w:tblPr>
       <w:tblInd w:w="0" w:type="dxa"/>
       <w:tblCellMar>
@@ -6287,11 +6448,8 @@
     <w:tblPr>
       <w:tblStyleRowBandSize w:val="1"/>
       <w:tblStyleColBandSize w:val="1"/>
-      <w:tblInd w:w="0" w:type="dxa"/>
       <w:tblCellMar>
-        <w:top w:w="0" w:type="dxa"/>
         <w:left w:w="115" w:type="dxa"/>
-        <w:bottom w:w="0" w:type="dxa"/>
         <w:right w:w="115" w:type="dxa"/>
       </w:tblCellMar>
     </w:tblPr>
@@ -6484,11 +6642,8 @@
     <w:tblPr>
       <w:tblStyleRowBandSize w:val="1"/>
       <w:tblStyleColBandSize w:val="1"/>
-      <w:tblInd w:w="0" w:type="dxa"/>
       <w:tblCellMar>
-        <w:top w:w="0" w:type="dxa"/>
         <w:left w:w="115" w:type="dxa"/>
-        <w:bottom w:w="0" w:type="dxa"/>
         <w:right w:w="115" w:type="dxa"/>
       </w:tblCellMar>
     </w:tblPr>
@@ -6502,16 +6657,13 @@
     <w:tblPr>
       <w:tblStyleRowBandSize w:val="1"/>
       <w:tblStyleColBandSize w:val="1"/>
-      <w:tblInd w:w="0" w:type="dxa"/>
       <w:tblCellMar>
-        <w:top w:w="0" w:type="dxa"/>
         <w:left w:w="115" w:type="dxa"/>
-        <w:bottom w:w="0" w:type="dxa"/>
         <w:right w:w="115" w:type="dxa"/>
       </w:tblCellMar>
     </w:tblPr>
   </w:style>
-  <w:style w:type="paragraph" w:styleId="TtulodeTDC">
+  <w:style w:type="paragraph" w:styleId="TtuloTDC">
     <w:name w:val="TOC Heading"/>
     <w:basedOn w:val="Ttulo1"/>
     <w:next w:val="Normal"/>
@@ -6693,6 +6845,8 @@
     <w:rPr>
       <w:b/>
       <w:bCs/>
+      <w:sz w:val="20"/>
+      <w:szCs w:val="20"/>
     </w:rPr>
   </w:style>
 </w:styles>
@@ -6953,7 +7107,7 @@
   <a:extraClrSchemeLst/>
   <a:extLst>
     <a:ext uri="{05A4C25C-085E-4340-85A3-A5531E510DB2}">
-      <thm15:themeFamily xmlns:thm15="http://schemas.microsoft.com/office/thememl/2012/main" xmlns="" name="Office Theme" id="{62F939B6-93AF-4DB8-9C6B-D6C7DFDC589F}" vid="{4A3C46E8-61CC-4603-A589-7422A47A8E4A}"/>
+      <thm15:themeFamily xmlns:thm15="http://schemas.microsoft.com/office/thememl/2012/main" name="Office Theme" id="{62F939B6-93AF-4DB8-9C6B-D6C7DFDC589F}" vid="{4A3C46E8-61CC-4603-A589-7422A47A8E4A}"/>
     </a:ext>
   </a:extLst>
 </a:theme>
@@ -6964,7 +7118,7 @@
 </file>
 
 <file path=customXml/itemProps1.xml><?xml version="1.0" encoding="utf-8"?>
-<ds:datastoreItem xmlns:ds="http://schemas.openxmlformats.org/officeDocument/2006/customXml" ds:itemID="{AFB7C242-F088-4EBB-87E8-422B99054C73}">
+<ds:datastoreItem xmlns:ds="http://schemas.openxmlformats.org/officeDocument/2006/customXml" ds:itemID="{DF0AB1DD-C11D-440C-9C40-68EE3B0F4F44}">
   <ds:schemaRefs>
     <ds:schemaRef ds:uri="http://schemas.openxmlformats.org/officeDocument/2006/bibliography"/>
   </ds:schemaRefs>

</xml_diff>